<commit_message>
Modifiche tabelle del DB
</commit_message>
<xml_diff>
--- a/Work product/Document/System Design Document.docx
+++ b/Work product/Document/System Design Document.docx
@@ -367,14 +367,14 @@
                         </a:ln>
                         <a:extLst>
                           <a:ext uri="{909E8E84-426E-40dd-AFC4-6F175D3DCCD1}">
-                            <a14:hiddenFill xmlns:a14="http://schemas.microsoft.com/office/drawing/2010/main" xmlns:w="http://schemas.openxmlformats.org/wordprocessingml/2006/main" xmlns:w10="urn:schemas-microsoft-com:office:word" xmlns:v="urn:schemas-microsoft-com:vml" xmlns:o="urn:schemas-microsoft-com:office:office" xmlns:mv="urn:schemas-microsoft-com:mac:vml" xmlns:mo="http://schemas.microsoft.com/office/mac/office/2008/main" xmlns="">
+                            <a14:hiddenFill xmlns="" xmlns:mo="http://schemas.microsoft.com/office/mac/office/2008/main" xmlns:mv="urn:schemas-microsoft-com:mac:vml" xmlns:o="urn:schemas-microsoft-com:office:office" xmlns:v="urn:schemas-microsoft-com:vml" xmlns:w10="urn:schemas-microsoft-com:office:word" xmlns:w="http://schemas.openxmlformats.org/wordprocessingml/2006/main" xmlns:a14="http://schemas.microsoft.com/office/drawing/2010/main">
                               <a:solidFill>
                                 <a:srgbClr val="FFFFFF"/>
                               </a:solidFill>
                             </a14:hiddenFill>
                           </a:ext>
                           <a:ext uri="{91240B29-F687-4f45-9708-019B960494DF}">
-                            <a14:hiddenLine xmlns:a14="http://schemas.microsoft.com/office/drawing/2010/main" xmlns:w="http://schemas.openxmlformats.org/wordprocessingml/2006/main" xmlns:w10="urn:schemas-microsoft-com:office:word" xmlns:v="urn:schemas-microsoft-com:vml" xmlns:o="urn:schemas-microsoft-com:office:office" xmlns:mv="urn:schemas-microsoft-com:mac:vml" xmlns:mo="http://schemas.microsoft.com/office/mac/office/2008/main" xmlns="" w="9525">
+                            <a14:hiddenLine xmlns="" xmlns:mo="http://schemas.microsoft.com/office/mac/office/2008/main" xmlns:mv="urn:schemas-microsoft-com:mac:vml" xmlns:o="urn:schemas-microsoft-com:office:office" xmlns:v="urn:schemas-microsoft-com:vml" xmlns:w10="urn:schemas-microsoft-com:office:word" xmlns:w="http://schemas.openxmlformats.org/wordprocessingml/2006/main" xmlns:a14="http://schemas.microsoft.com/office/drawing/2010/main" w="9525">
                               <a:solidFill>
                                 <a:srgbClr val="000000"/>
                               </a:solidFill>
@@ -921,14 +921,14 @@
                         </a:ln>
                         <a:extLst>
                           <a:ext uri="{909E8E84-426E-40dd-AFC4-6F175D3DCCD1}">
-                            <a14:hiddenFill xmlns:a14="http://schemas.microsoft.com/office/drawing/2010/main" xmlns:w="http://schemas.openxmlformats.org/wordprocessingml/2006/main" xmlns:w10="urn:schemas-microsoft-com:office:word" xmlns:v="urn:schemas-microsoft-com:vml" xmlns:o="urn:schemas-microsoft-com:office:office" xmlns:mv="urn:schemas-microsoft-com:mac:vml" xmlns:mo="http://schemas.microsoft.com/office/mac/office/2008/main" xmlns="">
+                            <a14:hiddenFill xmlns="" xmlns:mo="http://schemas.microsoft.com/office/mac/office/2008/main" xmlns:mv="urn:schemas-microsoft-com:mac:vml" xmlns:o="urn:schemas-microsoft-com:office:office" xmlns:v="urn:schemas-microsoft-com:vml" xmlns:w10="urn:schemas-microsoft-com:office:word" xmlns:w="http://schemas.openxmlformats.org/wordprocessingml/2006/main" xmlns:a14="http://schemas.microsoft.com/office/drawing/2010/main">
                               <a:solidFill>
                                 <a:srgbClr val="FFFFFF"/>
                               </a:solidFill>
                             </a14:hiddenFill>
                           </a:ext>
                           <a:ext uri="{91240B29-F687-4f45-9708-019B960494DF}">
-                            <a14:hiddenLine xmlns:a14="http://schemas.microsoft.com/office/drawing/2010/main" xmlns:w="http://schemas.openxmlformats.org/wordprocessingml/2006/main" xmlns:w10="urn:schemas-microsoft-com:office:word" xmlns:v="urn:schemas-microsoft-com:vml" xmlns:o="urn:schemas-microsoft-com:office:office" xmlns:mv="urn:schemas-microsoft-com:mac:vml" xmlns:mo="http://schemas.microsoft.com/office/mac/office/2008/main" xmlns="" w="9525">
+                            <a14:hiddenLine xmlns="" xmlns:mo="http://schemas.microsoft.com/office/mac/office/2008/main" xmlns:mv="urn:schemas-microsoft-com:mac:vml" xmlns:o="urn:schemas-microsoft-com:office:office" xmlns:v="urn:schemas-microsoft-com:vml" xmlns:w10="urn:schemas-microsoft-com:office:word" xmlns:w="http://schemas.openxmlformats.org/wordprocessingml/2006/main" xmlns:a14="http://schemas.microsoft.com/office/drawing/2010/main" w="9525">
                               <a:solidFill>
                                 <a:srgbClr val="000000"/>
                               </a:solidFill>
@@ -2749,8 +2749,20 @@
           <w:szCs w:val="32"/>
         </w:rPr>
         <w:lastRenderedPageBreak/>
-        <w:t>System Design Document</w:t>
-      </w:r>
+        <w:t xml:space="preserve">System Design </w:t>
+      </w:r>
+      <w:proofErr w:type="spellStart"/>
+      <w:r>
+        <w:rPr>
+          <w:rFonts w:ascii="Century Gothic" w:hAnsi="Century Gothic" w:cs="Leelawadee UI"/>
+          <w:b/>
+          <w:bCs/>
+          <w:sz w:val="32"/>
+          <w:szCs w:val="32"/>
+        </w:rPr>
+        <w:t>Document</w:t>
+      </w:r>
+      <w:proofErr w:type="spellEnd"/>
     </w:p>
     <w:p>
       <w:pPr>
@@ -4063,11 +4075,19 @@
         </w:rPr>
         <w:t xml:space="preserve"> </w:t>
       </w:r>
-      <w:r>
-        <w:rPr>
-          <w:rFonts w:ascii="Century Gothic" w:hAnsi="Century Gothic" w:cs="Leelawadee UI"/>
-        </w:rPr>
-        <w:t>StudyMe,</w:t>
+      <w:proofErr w:type="spellStart"/>
+      <w:r>
+        <w:rPr>
+          <w:rFonts w:ascii="Century Gothic" w:hAnsi="Century Gothic" w:cs="Leelawadee UI"/>
+        </w:rPr>
+        <w:t>StudyMe</w:t>
+      </w:r>
+      <w:proofErr w:type="spellEnd"/>
+      <w:r>
+        <w:rPr>
+          <w:rFonts w:ascii="Century Gothic" w:hAnsi="Century Gothic" w:cs="Leelawadee UI"/>
+        </w:rPr>
+        <w:t>,</w:t>
       </w:r>
       <w:r>
         <w:rPr>
@@ -4576,8 +4596,30 @@
         <w:rPr>
           <w:rFonts w:ascii="Century Gothic" w:hAnsi="Century Gothic" w:cs="Leelawadee UI"/>
         </w:rPr>
-        <w:t xml:space="preserve"> proposta già da altri siti web come Udemy e Lynda</w:t>
-      </w:r>
+        <w:t xml:space="preserve"> proposta già da altri siti web come </w:t>
+      </w:r>
+      <w:proofErr w:type="spellStart"/>
+      <w:r>
+        <w:rPr>
+          <w:rFonts w:ascii="Century Gothic" w:hAnsi="Century Gothic" w:cs="Leelawadee UI"/>
+        </w:rPr>
+        <w:t>Udemy</w:t>
+      </w:r>
+      <w:proofErr w:type="spellEnd"/>
+      <w:r>
+        <w:rPr>
+          <w:rFonts w:ascii="Century Gothic" w:hAnsi="Century Gothic" w:cs="Leelawadee UI"/>
+        </w:rPr>
+        <w:t xml:space="preserve"> e </w:t>
+      </w:r>
+      <w:proofErr w:type="spellStart"/>
+      <w:r>
+        <w:rPr>
+          <w:rFonts w:ascii="Century Gothic" w:hAnsi="Century Gothic" w:cs="Leelawadee UI"/>
+        </w:rPr>
+        <w:t>Lynda</w:t>
+      </w:r>
+      <w:proofErr w:type="spellEnd"/>
       <w:r>
         <w:rPr>
           <w:rFonts w:ascii="Century Gothic" w:hAnsi="Century Gothic" w:cs="Leelawadee UI"/>
@@ -5009,7 +5051,25 @@
           <w:sz w:val="24"/>
           <w:szCs w:val="24"/>
         </w:rPr>
-        <w:t>Le password degli utenti saranno protette da chiavi crittografiche affichè nessun malintenzionato possa scoprire le password degli amministrator</w:t>
+        <w:t xml:space="preserve">Le password degli utenti saranno protette da chiavi crittografiche </w:t>
+      </w:r>
+      <w:proofErr w:type="spellStart"/>
+      <w:r>
+        <w:rPr>
+          <w:rFonts w:ascii="Century Gothic" w:hAnsi="Century Gothic" w:cs="Leelawadee UI"/>
+          <w:sz w:val="24"/>
+          <w:szCs w:val="24"/>
+        </w:rPr>
+        <w:t>affichè</w:t>
+      </w:r>
+      <w:proofErr w:type="spellEnd"/>
+      <w:r>
+        <w:rPr>
+          <w:rFonts w:ascii="Century Gothic" w:hAnsi="Century Gothic" w:cs="Leelawadee UI"/>
+          <w:sz w:val="24"/>
+          <w:szCs w:val="24"/>
+        </w:rPr>
+        <w:t xml:space="preserve"> nessun malintenzionato possa scoprire le password degli amministrator</w:t>
       </w:r>
       <w:r>
         <w:rPr>
@@ -5204,7 +5264,27 @@
           <w:color w:val="auto"/>
         </w:rPr>
         <w:lastRenderedPageBreak/>
-        <w:t>Definizioni, acronomi, e abbreviazioni</w:t>
+        <w:t xml:space="preserve">Definizioni, </w:t>
+      </w:r>
+      <w:proofErr w:type="spellStart"/>
+      <w:r>
+        <w:rPr>
+          <w:rFonts w:ascii="Century Gothic" w:hAnsi="Century Gothic" w:cs="Leelawadee UI"/>
+          <w:b/>
+          <w:bCs/>
+          <w:color w:val="auto"/>
+        </w:rPr>
+        <w:t>acronomi</w:t>
+      </w:r>
+      <w:proofErr w:type="spellEnd"/>
+      <w:r>
+        <w:rPr>
+          <w:rFonts w:ascii="Century Gothic" w:hAnsi="Century Gothic" w:cs="Leelawadee UI"/>
+          <w:b/>
+          <w:bCs/>
+          <w:color w:val="auto"/>
+        </w:rPr>
+        <w:t>, e abbreviazioni</w:t>
       </w:r>
       <w:bookmarkEnd w:id="16"/>
     </w:p>
@@ -5220,11 +5300,19 @@
           <w:rFonts w:ascii="Century Gothic" w:hAnsi="Century Gothic" w:cs="Leelawadee UI"/>
         </w:rPr>
       </w:pPr>
-      <w:r>
-        <w:rPr>
-          <w:rFonts w:ascii="Century Gothic" w:hAnsi="Century Gothic" w:cs="Leelawadee UI"/>
-        </w:rPr>
-        <w:t xml:space="preserve">StudyMe: </w:t>
+      <w:proofErr w:type="spellStart"/>
+      <w:r>
+        <w:rPr>
+          <w:rFonts w:ascii="Century Gothic" w:hAnsi="Century Gothic" w:cs="Leelawadee UI"/>
+        </w:rPr>
+        <w:t>StudyMe</w:t>
+      </w:r>
+      <w:proofErr w:type="spellEnd"/>
+      <w:r>
+        <w:rPr>
+          <w:rFonts w:ascii="Century Gothic" w:hAnsi="Century Gothic" w:cs="Leelawadee UI"/>
+        </w:rPr>
+        <w:t xml:space="preserve">: </w:t>
       </w:r>
       <w:r>
         <w:rPr>
@@ -5276,7 +5364,21 @@
         <w:rPr>
           <w:rFonts w:ascii="Century Gothic" w:hAnsi="Century Gothic" w:cs="Leelawadee UI"/>
         </w:rPr>
-        <w:t xml:space="preserve">Il contesto è ripreso dal documento di analisi dei requisiti di StudyMe. </w:t>
+        <w:t xml:space="preserve">Il contesto è ripreso dal documento di analisi dei requisiti di </w:t>
+      </w:r>
+      <w:proofErr w:type="spellStart"/>
+      <w:r>
+        <w:rPr>
+          <w:rFonts w:ascii="Century Gothic" w:hAnsi="Century Gothic" w:cs="Leelawadee UI"/>
+        </w:rPr>
+        <w:t>StudyMe</w:t>
+      </w:r>
+      <w:proofErr w:type="spellEnd"/>
+      <w:r>
+        <w:rPr>
+          <w:rFonts w:ascii="Century Gothic" w:hAnsi="Century Gothic" w:cs="Leelawadee UI"/>
+        </w:rPr>
+        <w:t xml:space="preserve">. </w:t>
       </w:r>
     </w:p>
     <w:p>
@@ -5313,11 +5415,33 @@
           <w:bCs/>
         </w:rPr>
       </w:pPr>
-      <w:r>
-        <w:rPr>
-          <w:rFonts w:ascii="Century Gothic" w:hAnsi="Century Gothic" w:cs="Leelawadee UI"/>
-        </w:rPr>
-        <w:t xml:space="preserve">StudyMe è un progetto di ingegneria Greenfield, </w:t>
+      <w:proofErr w:type="spellStart"/>
+      <w:r>
+        <w:rPr>
+          <w:rFonts w:ascii="Century Gothic" w:hAnsi="Century Gothic" w:cs="Leelawadee UI"/>
+        </w:rPr>
+        <w:t>StudyMe</w:t>
+      </w:r>
+      <w:proofErr w:type="spellEnd"/>
+      <w:r>
+        <w:rPr>
+          <w:rFonts w:ascii="Century Gothic" w:hAnsi="Century Gothic" w:cs="Leelawadee UI"/>
+        </w:rPr>
+        <w:t xml:space="preserve"> è un progetto di ingegneria </w:t>
+      </w:r>
+      <w:proofErr w:type="spellStart"/>
+      <w:r>
+        <w:rPr>
+          <w:rFonts w:ascii="Century Gothic" w:hAnsi="Century Gothic" w:cs="Leelawadee UI"/>
+        </w:rPr>
+        <w:t>Greenfield</w:t>
+      </w:r>
+      <w:proofErr w:type="spellEnd"/>
+      <w:r>
+        <w:rPr>
+          <w:rFonts w:ascii="Century Gothic" w:hAnsi="Century Gothic" w:cs="Leelawadee UI"/>
+        </w:rPr>
+        <w:t xml:space="preserve">, </w:t>
       </w:r>
       <w:r>
         <w:rPr>
@@ -5497,7 +5621,21 @@
         <w:rPr>
           <w:rFonts w:ascii="Century Gothic" w:hAnsi="Century Gothic" w:cs="Leelawadee UI"/>
         </w:rPr>
-        <w:t xml:space="preserve"> (javaBean)</w:t>
+        <w:t xml:space="preserve"> (</w:t>
+      </w:r>
+      <w:proofErr w:type="spellStart"/>
+      <w:r>
+        <w:rPr>
+          <w:rFonts w:ascii="Century Gothic" w:hAnsi="Century Gothic" w:cs="Leelawadee UI"/>
+        </w:rPr>
+        <w:t>javaBean</w:t>
+      </w:r>
+      <w:proofErr w:type="spellEnd"/>
+      <w:r>
+        <w:rPr>
+          <w:rFonts w:ascii="Century Gothic" w:hAnsi="Century Gothic" w:cs="Leelawadee UI"/>
+        </w:rPr>
+        <w:t>)</w:t>
       </w:r>
     </w:p>
     <w:p>
@@ -5512,6 +5650,7 @@
           <w:rFonts w:ascii="Century Gothic" w:hAnsi="Century Gothic" w:cs="Leelawadee UI"/>
         </w:rPr>
       </w:pPr>
+      <w:proofErr w:type="spellStart"/>
       <w:r>
         <w:rPr>
           <w:rFonts w:ascii="Century Gothic" w:hAnsi="Century Gothic" w:cs="Leelawadee UI"/>
@@ -5520,6 +5659,7 @@
         </w:rPr>
         <w:t>View</w:t>
       </w:r>
+      <w:proofErr w:type="spellEnd"/>
       <w:r>
         <w:rPr>
           <w:rFonts w:ascii="Century Gothic" w:hAnsi="Century Gothic" w:cs="Leelawadee UI"/>
@@ -5557,13 +5697,41 @@
         <w:rPr>
           <w:rFonts w:ascii="Century Gothic" w:hAnsi="Century Gothic" w:cs="Leelawadee UI"/>
         </w:rPr>
-        <w:t xml:space="preserve"> riceve i comandi dell’utente attraverso le view e si occupa della logica d controllo dell’applicazione interagendo con le altre due componenti</w:t>
-      </w:r>
-      <w:r>
-        <w:rPr>
-          <w:rFonts w:ascii="Century Gothic" w:hAnsi="Century Gothic" w:cs="Leelawadee UI"/>
-        </w:rPr>
-        <w:t>. (Servet)</w:t>
+        <w:t xml:space="preserve"> riceve i comandi dell’utente attraverso le </w:t>
+      </w:r>
+      <w:proofErr w:type="spellStart"/>
+      <w:r>
+        <w:rPr>
+          <w:rFonts w:ascii="Century Gothic" w:hAnsi="Century Gothic" w:cs="Leelawadee UI"/>
+        </w:rPr>
+        <w:t>view</w:t>
+      </w:r>
+      <w:proofErr w:type="spellEnd"/>
+      <w:r>
+        <w:rPr>
+          <w:rFonts w:ascii="Century Gothic" w:hAnsi="Century Gothic" w:cs="Leelawadee UI"/>
+        </w:rPr>
+        <w:t xml:space="preserve"> e si occupa della logica d controllo dell’applicazione interagendo con le altre due componenti</w:t>
+      </w:r>
+      <w:r>
+        <w:rPr>
+          <w:rFonts w:ascii="Century Gothic" w:hAnsi="Century Gothic" w:cs="Leelawadee UI"/>
+        </w:rPr>
+        <w:t>. (</w:t>
+      </w:r>
+      <w:proofErr w:type="spellStart"/>
+      <w:r>
+        <w:rPr>
+          <w:rFonts w:ascii="Century Gothic" w:hAnsi="Century Gothic" w:cs="Leelawadee UI"/>
+        </w:rPr>
+        <w:t>Servet</w:t>
+      </w:r>
+      <w:proofErr w:type="spellEnd"/>
+      <w:r>
+        <w:rPr>
+          <w:rFonts w:ascii="Century Gothic" w:hAnsi="Century Gothic" w:cs="Leelawadee UI"/>
+        </w:rPr>
+        <w:t>)</w:t>
       </w:r>
     </w:p>
     <w:p>
@@ -5593,12 +5761,14 @@
         </w:rPr>
         <w:t xml:space="preserve">Il sottosistema </w:t>
       </w:r>
+      <w:proofErr w:type="spellStart"/>
       <w:r>
         <w:rPr>
           <w:rFonts w:ascii="Century Gothic" w:hAnsi="Century Gothic" w:cs="Leelawadee UI"/>
         </w:rPr>
         <w:t>View</w:t>
       </w:r>
+      <w:proofErr w:type="spellEnd"/>
       <w:r>
         <w:rPr>
           <w:rFonts w:ascii="Century Gothic" w:hAnsi="Century Gothic" w:cs="Leelawadee UI"/>
@@ -5863,7 +6033,21 @@
         <w:rPr>
           <w:rFonts w:ascii="Century Gothic" w:hAnsi="Century Gothic" w:cs="Leelawadee UI"/>
         </w:rPr>
-        <w:t xml:space="preserve"> StudyMe utilizzerà un’architettura Client/Server. </w:t>
+        <w:t xml:space="preserve"> </w:t>
+      </w:r>
+      <w:proofErr w:type="spellStart"/>
+      <w:r>
+        <w:rPr>
+          <w:rFonts w:ascii="Century Gothic" w:hAnsi="Century Gothic" w:cs="Leelawadee UI"/>
+        </w:rPr>
+        <w:t>StudyMe</w:t>
+      </w:r>
+      <w:proofErr w:type="spellEnd"/>
+      <w:r>
+        <w:rPr>
+          <w:rFonts w:ascii="Century Gothic" w:hAnsi="Century Gothic" w:cs="Leelawadee UI"/>
+        </w:rPr>
+        <w:t xml:space="preserve"> utilizzerà un’architettura Client/Server. </w:t>
       </w:r>
     </w:p>
     <w:p>
@@ -5893,7 +6077,35 @@
         <w:rPr>
           <w:rFonts w:ascii="Century Gothic" w:hAnsi="Century Gothic" w:cs="Leelawadee UI"/>
         </w:rPr>
-        <w:t>I vari client saranno infine rappresentati da i vari dispositivi attraverso cui l’utente utilizzera il sistema. Essi potranno essere un semplice pc, uno smartphone, un tablet, una smart tv o un qualsiasi dispositivo che abbia accesso ad internet mediante un web browser.</w:t>
+        <w:t xml:space="preserve">I vari client saranno infine rappresentati da i vari dispositivi attraverso cui l’utente </w:t>
+      </w:r>
+      <w:proofErr w:type="spellStart"/>
+      <w:r>
+        <w:rPr>
+          <w:rFonts w:ascii="Century Gothic" w:hAnsi="Century Gothic" w:cs="Leelawadee UI"/>
+        </w:rPr>
+        <w:t>utilizzera</w:t>
+      </w:r>
+      <w:proofErr w:type="spellEnd"/>
+      <w:r>
+        <w:rPr>
+          <w:rFonts w:ascii="Century Gothic" w:hAnsi="Century Gothic" w:cs="Leelawadee UI"/>
+        </w:rPr>
+        <w:t xml:space="preserve"> il sistema. Essi potranno essere un semplice pc, uno smartphone, un tablet, una smart tv o un qualsiasi dispositivo che abbia accesso ad </w:t>
+      </w:r>
+      <w:proofErr w:type="spellStart"/>
+      <w:r>
+        <w:rPr>
+          <w:rFonts w:ascii="Century Gothic" w:hAnsi="Century Gothic" w:cs="Leelawadee UI"/>
+        </w:rPr>
+        <w:t>internet</w:t>
+      </w:r>
+      <w:proofErr w:type="spellEnd"/>
+      <w:r>
+        <w:rPr>
+          <w:rFonts w:ascii="Century Gothic" w:hAnsi="Century Gothic" w:cs="Leelawadee UI"/>
+        </w:rPr>
+        <w:t xml:space="preserve"> mediante un web browser.</w:t>
       </w:r>
     </w:p>
     <w:p>
@@ -6061,7 +6273,21 @@
         <w:rPr>
           <w:rFonts w:ascii="Century Gothic" w:hAnsi="Century Gothic" w:cs="Leelawadee UI"/>
         </w:rPr>
-        <w:t>Di seguito verrà illustrato il diagramma delle classi composto dagli entity che ci porterà alla progettazione di un database relazionale.</w:t>
+        <w:t xml:space="preserve">Di seguito verrà illustrato il diagramma delle classi composto dagli </w:t>
+      </w:r>
+      <w:proofErr w:type="spellStart"/>
+      <w:r>
+        <w:rPr>
+          <w:rFonts w:ascii="Century Gothic" w:hAnsi="Century Gothic" w:cs="Leelawadee UI"/>
+        </w:rPr>
+        <w:t>entity</w:t>
+      </w:r>
+      <w:proofErr w:type="spellEnd"/>
+      <w:r>
+        <w:rPr>
+          <w:rFonts w:ascii="Century Gothic" w:hAnsi="Century Gothic" w:cs="Leelawadee UI"/>
+        </w:rPr>
+        <w:t xml:space="preserve"> che ci porterà alla progettazione di un database relazionale.</w:t>
       </w:r>
     </w:p>
     <w:p>
@@ -6268,6 +6494,7 @@
                 <w:bCs/>
               </w:rPr>
             </w:pPr>
+            <w:proofErr w:type="spellStart"/>
             <w:r>
               <w:rPr>
                 <w:rFonts w:ascii="Century Gothic" w:hAnsi="Century Gothic" w:cs="Leelawadee UI"/>
@@ -6276,6 +6503,7 @@
               </w:rPr>
               <w:t>nomeUtente</w:t>
             </w:r>
+            <w:proofErr w:type="spellEnd"/>
           </w:p>
         </w:tc>
         <w:tc>
@@ -6291,6 +6519,7 @@
                 <w:bCs/>
               </w:rPr>
             </w:pPr>
+            <w:proofErr w:type="spellStart"/>
             <w:proofErr w:type="gramStart"/>
             <w:r>
               <w:rPr>
@@ -6300,6 +6529,7 @@
               </w:rPr>
               <w:t>varchar</w:t>
             </w:r>
+            <w:proofErr w:type="spellEnd"/>
             <w:r>
               <w:rPr>
                 <w:rFonts w:ascii="Century Gothic" w:hAnsi="Century Gothic" w:cs="Leelawadee UI"/>
@@ -6348,14 +6578,34 @@
                 <w:bCs/>
               </w:rPr>
             </w:pPr>
-            <w:r>
-              <w:rPr>
-                <w:rFonts w:ascii="Century Gothic" w:hAnsi="Century Gothic" w:cs="Leelawadee UI"/>
-                <w:b/>
-                <w:bCs/>
-              </w:rPr>
-              <w:t>not null</w:t>
-            </w:r>
+            <w:proofErr w:type="spellStart"/>
+            <w:r>
+              <w:rPr>
+                <w:rFonts w:ascii="Century Gothic" w:hAnsi="Century Gothic" w:cs="Leelawadee UI"/>
+                <w:b/>
+                <w:bCs/>
+              </w:rPr>
+              <w:t>not</w:t>
+            </w:r>
+            <w:proofErr w:type="spellEnd"/>
+            <w:r>
+              <w:rPr>
+                <w:rFonts w:ascii="Century Gothic" w:hAnsi="Century Gothic" w:cs="Leelawadee UI"/>
+                <w:b/>
+                <w:bCs/>
+              </w:rPr>
+              <w:t xml:space="preserve"> </w:t>
+            </w:r>
+            <w:proofErr w:type="spellStart"/>
+            <w:r>
+              <w:rPr>
+                <w:rFonts w:ascii="Century Gothic" w:hAnsi="Century Gothic" w:cs="Leelawadee UI"/>
+                <w:b/>
+                <w:bCs/>
+              </w:rPr>
+              <w:t>null</w:t>
+            </w:r>
+            <w:proofErr w:type="spellEnd"/>
           </w:p>
         </w:tc>
         <w:tc>
@@ -6371,13 +6621,23 @@
                 <w:bCs/>
               </w:rPr>
             </w:pPr>
-            <w:r>
-              <w:rPr>
-                <w:rFonts w:ascii="Century Gothic" w:hAnsi="Century Gothic" w:cs="Leelawadee UI"/>
-                <w:b/>
-                <w:bCs/>
-              </w:rPr>
-              <w:t>primary key</w:t>
+            <w:proofErr w:type="spellStart"/>
+            <w:r>
+              <w:rPr>
+                <w:rFonts w:ascii="Century Gothic" w:hAnsi="Century Gothic" w:cs="Leelawadee UI"/>
+                <w:b/>
+                <w:bCs/>
+              </w:rPr>
+              <w:t>primary</w:t>
+            </w:r>
+            <w:proofErr w:type="spellEnd"/>
+            <w:r>
+              <w:rPr>
+                <w:rFonts w:ascii="Century Gothic" w:hAnsi="Century Gothic" w:cs="Leelawadee UI"/>
+                <w:b/>
+                <w:bCs/>
+              </w:rPr>
+              <w:t xml:space="preserve"> key</w:t>
             </w:r>
           </w:p>
         </w:tc>
@@ -6427,6 +6687,7 @@
                 <w:bCs/>
               </w:rPr>
             </w:pPr>
+            <w:proofErr w:type="spellStart"/>
             <w:proofErr w:type="gramStart"/>
             <w:r>
               <w:rPr>
@@ -6436,6 +6697,7 @@
               </w:rPr>
               <w:t>varchar</w:t>
             </w:r>
+            <w:proofErr w:type="spellEnd"/>
             <w:r>
               <w:rPr>
                 <w:rFonts w:ascii="Century Gothic" w:hAnsi="Century Gothic" w:cs="Leelawadee UI"/>
@@ -6468,14 +6730,34 @@
                 <w:bCs/>
               </w:rPr>
             </w:pPr>
-            <w:r>
-              <w:rPr>
-                <w:rFonts w:ascii="Century Gothic" w:hAnsi="Century Gothic" w:cs="Leelawadee UI"/>
-                <w:b/>
-                <w:bCs/>
-              </w:rPr>
-              <w:t>not null</w:t>
-            </w:r>
+            <w:proofErr w:type="spellStart"/>
+            <w:r>
+              <w:rPr>
+                <w:rFonts w:ascii="Century Gothic" w:hAnsi="Century Gothic" w:cs="Leelawadee UI"/>
+                <w:b/>
+                <w:bCs/>
+              </w:rPr>
+              <w:t>not</w:t>
+            </w:r>
+            <w:proofErr w:type="spellEnd"/>
+            <w:r>
+              <w:rPr>
+                <w:rFonts w:ascii="Century Gothic" w:hAnsi="Century Gothic" w:cs="Leelawadee UI"/>
+                <w:b/>
+                <w:bCs/>
+              </w:rPr>
+              <w:t xml:space="preserve"> </w:t>
+            </w:r>
+            <w:proofErr w:type="spellStart"/>
+            <w:r>
+              <w:rPr>
+                <w:rFonts w:ascii="Century Gothic" w:hAnsi="Century Gothic" w:cs="Leelawadee UI"/>
+                <w:b/>
+                <w:bCs/>
+              </w:rPr>
+              <w:t>null</w:t>
+            </w:r>
+            <w:proofErr w:type="spellEnd"/>
           </w:p>
         </w:tc>
         <w:tc>
@@ -6541,6 +6823,7 @@
                 <w:bCs/>
               </w:rPr>
             </w:pPr>
+            <w:proofErr w:type="spellStart"/>
             <w:proofErr w:type="gramStart"/>
             <w:r>
               <w:rPr>
@@ -6550,6 +6833,7 @@
               </w:rPr>
               <w:t>varchar</w:t>
             </w:r>
+            <w:proofErr w:type="spellEnd"/>
             <w:r>
               <w:rPr>
                 <w:rFonts w:ascii="Century Gothic" w:hAnsi="Century Gothic" w:cs="Leelawadee UI"/>
@@ -6582,14 +6866,34 @@
                 <w:bCs/>
               </w:rPr>
             </w:pPr>
-            <w:r>
-              <w:rPr>
-                <w:rFonts w:ascii="Century Gothic" w:hAnsi="Century Gothic" w:cs="Leelawadee UI"/>
-                <w:b/>
-                <w:bCs/>
-              </w:rPr>
-              <w:t>not null</w:t>
-            </w:r>
+            <w:proofErr w:type="spellStart"/>
+            <w:r>
+              <w:rPr>
+                <w:rFonts w:ascii="Century Gothic" w:hAnsi="Century Gothic" w:cs="Leelawadee UI"/>
+                <w:b/>
+                <w:bCs/>
+              </w:rPr>
+              <w:t>not</w:t>
+            </w:r>
+            <w:proofErr w:type="spellEnd"/>
+            <w:r>
+              <w:rPr>
+                <w:rFonts w:ascii="Century Gothic" w:hAnsi="Century Gothic" w:cs="Leelawadee UI"/>
+                <w:b/>
+                <w:bCs/>
+              </w:rPr>
+              <w:t xml:space="preserve"> </w:t>
+            </w:r>
+            <w:proofErr w:type="spellStart"/>
+            <w:r>
+              <w:rPr>
+                <w:rFonts w:ascii="Century Gothic" w:hAnsi="Century Gothic" w:cs="Leelawadee UI"/>
+                <w:b/>
+                <w:bCs/>
+              </w:rPr>
+              <w:t>null</w:t>
+            </w:r>
+            <w:proofErr w:type="spellEnd"/>
           </w:p>
         </w:tc>
         <w:tc>
@@ -6645,6 +6949,7 @@
                 <w:bCs/>
               </w:rPr>
             </w:pPr>
+            <w:proofErr w:type="spellStart"/>
             <w:proofErr w:type="gramStart"/>
             <w:r>
               <w:rPr>
@@ -6652,7 +6957,24 @@
                 <w:b/>
                 <w:bCs/>
               </w:rPr>
-              <w:t>Varchar(</w:t>
+              <w:t>v</w:t>
+            </w:r>
+            <w:r>
+              <w:rPr>
+                <w:rFonts w:ascii="Century Gothic" w:hAnsi="Century Gothic" w:cs="Leelawadee UI"/>
+                <w:b/>
+                <w:bCs/>
+              </w:rPr>
+              <w:t>archar</w:t>
+            </w:r>
+            <w:proofErr w:type="spellEnd"/>
+            <w:r>
+              <w:rPr>
+                <w:rFonts w:ascii="Century Gothic" w:hAnsi="Century Gothic" w:cs="Leelawadee UI"/>
+                <w:b/>
+                <w:bCs/>
+              </w:rPr>
+              <w:t>(</w:t>
             </w:r>
             <w:proofErr w:type="gramEnd"/>
             <w:r>
@@ -6678,14 +7000,34 @@
                 <w:bCs/>
               </w:rPr>
             </w:pPr>
-            <w:r>
-              <w:rPr>
-                <w:rFonts w:ascii="Century Gothic" w:hAnsi="Century Gothic" w:cs="Leelawadee UI"/>
-                <w:b/>
-                <w:bCs/>
-              </w:rPr>
-              <w:t>Not null</w:t>
-            </w:r>
+            <w:proofErr w:type="spellStart"/>
+            <w:r>
+              <w:rPr>
+                <w:rFonts w:ascii="Century Gothic" w:hAnsi="Century Gothic" w:cs="Leelawadee UI"/>
+                <w:b/>
+                <w:bCs/>
+              </w:rPr>
+              <w:t>Not</w:t>
+            </w:r>
+            <w:proofErr w:type="spellEnd"/>
+            <w:r>
+              <w:rPr>
+                <w:rFonts w:ascii="Century Gothic" w:hAnsi="Century Gothic" w:cs="Leelawadee UI"/>
+                <w:b/>
+                <w:bCs/>
+              </w:rPr>
+              <w:t xml:space="preserve"> </w:t>
+            </w:r>
+            <w:proofErr w:type="spellStart"/>
+            <w:r>
+              <w:rPr>
+                <w:rFonts w:ascii="Century Gothic" w:hAnsi="Century Gothic" w:cs="Leelawadee UI"/>
+                <w:b/>
+                <w:bCs/>
+              </w:rPr>
+              <w:t>null</w:t>
+            </w:r>
+            <w:proofErr w:type="spellEnd"/>
           </w:p>
         </w:tc>
         <w:tc>
@@ -6868,6 +7210,7 @@
                 <w:bCs/>
               </w:rPr>
             </w:pPr>
+            <w:proofErr w:type="spellStart"/>
             <w:r>
               <w:rPr>
                 <w:rFonts w:ascii="Century Gothic" w:hAnsi="Century Gothic" w:cs="Leelawadee UI"/>
@@ -6876,6 +7219,7 @@
               </w:rPr>
               <w:t>nomeCategoria</w:t>
             </w:r>
+            <w:proofErr w:type="spellEnd"/>
           </w:p>
         </w:tc>
         <w:tc>
@@ -6893,6 +7237,7 @@
                 <w:bCs/>
               </w:rPr>
             </w:pPr>
+            <w:proofErr w:type="spellStart"/>
             <w:proofErr w:type="gramStart"/>
             <w:r>
               <w:rPr>
@@ -6900,7 +7245,16 @@
                 <w:b/>
                 <w:bCs/>
               </w:rPr>
-              <w:t>varchar(</w:t>
+              <w:t>varchar</w:t>
+            </w:r>
+            <w:proofErr w:type="spellEnd"/>
+            <w:r>
+              <w:rPr>
+                <w:rFonts w:ascii="Century Gothic" w:hAnsi="Century Gothic" w:cs="Leelawadee UI"/>
+                <w:b/>
+                <w:bCs/>
+              </w:rPr>
+              <w:t>(</w:t>
             </w:r>
             <w:proofErr w:type="gramEnd"/>
             <w:r>
@@ -6928,14 +7282,34 @@
                 <w:bCs/>
               </w:rPr>
             </w:pPr>
-            <w:r>
-              <w:rPr>
-                <w:rFonts w:ascii="Century Gothic" w:hAnsi="Century Gothic" w:cs="Leelawadee UI"/>
-                <w:b/>
-                <w:bCs/>
-              </w:rPr>
-              <w:t>not null</w:t>
-            </w:r>
+            <w:proofErr w:type="spellStart"/>
+            <w:r>
+              <w:rPr>
+                <w:rFonts w:ascii="Century Gothic" w:hAnsi="Century Gothic" w:cs="Leelawadee UI"/>
+                <w:b/>
+                <w:bCs/>
+              </w:rPr>
+              <w:t>not</w:t>
+            </w:r>
+            <w:proofErr w:type="spellEnd"/>
+            <w:r>
+              <w:rPr>
+                <w:rFonts w:ascii="Century Gothic" w:hAnsi="Century Gothic" w:cs="Leelawadee UI"/>
+                <w:b/>
+                <w:bCs/>
+              </w:rPr>
+              <w:t xml:space="preserve"> </w:t>
+            </w:r>
+            <w:proofErr w:type="spellStart"/>
+            <w:r>
+              <w:rPr>
+                <w:rFonts w:ascii="Century Gothic" w:hAnsi="Century Gothic" w:cs="Leelawadee UI"/>
+                <w:b/>
+                <w:bCs/>
+              </w:rPr>
+              <w:t>null</w:t>
+            </w:r>
+            <w:proofErr w:type="spellEnd"/>
           </w:p>
         </w:tc>
         <w:tc>
@@ -6953,13 +7327,23 @@
                 <w:bCs/>
               </w:rPr>
             </w:pPr>
-            <w:r>
-              <w:rPr>
-                <w:rFonts w:ascii="Century Gothic" w:hAnsi="Century Gothic" w:cs="Leelawadee UI"/>
-                <w:b/>
-                <w:bCs/>
-              </w:rPr>
-              <w:t>primary key</w:t>
+            <w:proofErr w:type="spellStart"/>
+            <w:r>
+              <w:rPr>
+                <w:rFonts w:ascii="Century Gothic" w:hAnsi="Century Gothic" w:cs="Leelawadee UI"/>
+                <w:b/>
+                <w:bCs/>
+              </w:rPr>
+              <w:t>primary</w:t>
+            </w:r>
+            <w:proofErr w:type="spellEnd"/>
+            <w:r>
+              <w:rPr>
+                <w:rFonts w:ascii="Century Gothic" w:hAnsi="Century Gothic" w:cs="Leelawadee UI"/>
+                <w:b/>
+                <w:bCs/>
+              </w:rPr>
+              <w:t xml:space="preserve"> key</w:t>
             </w:r>
           </w:p>
         </w:tc>
@@ -7003,6 +7387,7 @@
                 <w:bCs/>
               </w:rPr>
             </w:pPr>
+            <w:proofErr w:type="spellStart"/>
             <w:proofErr w:type="gramStart"/>
             <w:r>
               <w:rPr>
@@ -7010,7 +7395,16 @@
                 <w:b/>
                 <w:bCs/>
               </w:rPr>
-              <w:t>varchar(</w:t>
+              <w:t>varchar</w:t>
+            </w:r>
+            <w:proofErr w:type="spellEnd"/>
+            <w:r>
+              <w:rPr>
+                <w:rFonts w:ascii="Century Gothic" w:hAnsi="Century Gothic" w:cs="Leelawadee UI"/>
+                <w:b/>
+                <w:bCs/>
+              </w:rPr>
+              <w:t>(</w:t>
             </w:r>
             <w:proofErr w:type="gramEnd"/>
             <w:r>
@@ -7038,14 +7432,34 @@
                 <w:bCs/>
               </w:rPr>
             </w:pPr>
-            <w:r>
-              <w:rPr>
-                <w:rFonts w:ascii="Century Gothic" w:hAnsi="Century Gothic" w:cs="Leelawadee UI"/>
-                <w:b/>
-                <w:bCs/>
-              </w:rPr>
-              <w:t>not null</w:t>
-            </w:r>
+            <w:proofErr w:type="spellStart"/>
+            <w:r>
+              <w:rPr>
+                <w:rFonts w:ascii="Century Gothic" w:hAnsi="Century Gothic" w:cs="Leelawadee UI"/>
+                <w:b/>
+                <w:bCs/>
+              </w:rPr>
+              <w:t>not</w:t>
+            </w:r>
+            <w:proofErr w:type="spellEnd"/>
+            <w:r>
+              <w:rPr>
+                <w:rFonts w:ascii="Century Gothic" w:hAnsi="Century Gothic" w:cs="Leelawadee UI"/>
+                <w:b/>
+                <w:bCs/>
+              </w:rPr>
+              <w:t xml:space="preserve"> </w:t>
+            </w:r>
+            <w:proofErr w:type="spellStart"/>
+            <w:r>
+              <w:rPr>
+                <w:rFonts w:ascii="Century Gothic" w:hAnsi="Century Gothic" w:cs="Leelawadee UI"/>
+                <w:b/>
+                <w:bCs/>
+              </w:rPr>
+              <w:t>null</w:t>
+            </w:r>
+            <w:proofErr w:type="spellEnd"/>
           </w:p>
         </w:tc>
         <w:tc>
@@ -7090,6 +7504,7 @@
           <w:bCs/>
         </w:rPr>
       </w:pPr>
+      <w:proofErr w:type="spellStart"/>
       <w:r>
         <w:rPr>
           <w:rFonts w:ascii="Century Gothic" w:hAnsi="Century Gothic" w:cs="Leelawadee UI"/>
@@ -7098,6 +7513,7 @@
         </w:rPr>
         <w:t>SottoCategoria</w:t>
       </w:r>
+      <w:proofErr w:type="spellEnd"/>
     </w:p>
     <w:tbl>
       <w:tblPr>
@@ -7220,6 +7636,7 @@
                 <w:bCs/>
               </w:rPr>
             </w:pPr>
+            <w:proofErr w:type="spellStart"/>
             <w:r>
               <w:rPr>
                 <w:rFonts w:ascii="Century Gothic" w:hAnsi="Century Gothic" w:cs="Leelawadee UI"/>
@@ -7228,6 +7645,7 @@
               </w:rPr>
               <w:t>idSottocat</w:t>
             </w:r>
+            <w:proofErr w:type="spellEnd"/>
           </w:p>
         </w:tc>
         <w:tc>
@@ -7243,6 +7661,7 @@
                 <w:bCs/>
               </w:rPr>
             </w:pPr>
+            <w:proofErr w:type="spellStart"/>
             <w:proofErr w:type="gramStart"/>
             <w:r>
               <w:rPr>
@@ -7250,7 +7669,16 @@
                 <w:b/>
                 <w:bCs/>
               </w:rPr>
-              <w:t>varchar(</w:t>
+              <w:t>varchar</w:t>
+            </w:r>
+            <w:proofErr w:type="spellEnd"/>
+            <w:r>
+              <w:rPr>
+                <w:rFonts w:ascii="Century Gothic" w:hAnsi="Century Gothic" w:cs="Leelawadee UI"/>
+                <w:b/>
+                <w:bCs/>
+              </w:rPr>
+              <w:t>(</w:t>
             </w:r>
             <w:proofErr w:type="gramEnd"/>
             <w:r>
@@ -7276,14 +7704,34 @@
                 <w:bCs/>
               </w:rPr>
             </w:pPr>
-            <w:r>
-              <w:rPr>
-                <w:rFonts w:ascii="Century Gothic" w:hAnsi="Century Gothic" w:cs="Leelawadee UI"/>
-                <w:b/>
-                <w:bCs/>
-              </w:rPr>
-              <w:t>not null</w:t>
-            </w:r>
+            <w:proofErr w:type="spellStart"/>
+            <w:r>
+              <w:rPr>
+                <w:rFonts w:ascii="Century Gothic" w:hAnsi="Century Gothic" w:cs="Leelawadee UI"/>
+                <w:b/>
+                <w:bCs/>
+              </w:rPr>
+              <w:t>not</w:t>
+            </w:r>
+            <w:proofErr w:type="spellEnd"/>
+            <w:r>
+              <w:rPr>
+                <w:rFonts w:ascii="Century Gothic" w:hAnsi="Century Gothic" w:cs="Leelawadee UI"/>
+                <w:b/>
+                <w:bCs/>
+              </w:rPr>
+              <w:t xml:space="preserve"> </w:t>
+            </w:r>
+            <w:proofErr w:type="spellStart"/>
+            <w:r>
+              <w:rPr>
+                <w:rFonts w:ascii="Century Gothic" w:hAnsi="Century Gothic" w:cs="Leelawadee UI"/>
+                <w:b/>
+                <w:bCs/>
+              </w:rPr>
+              <w:t>null</w:t>
+            </w:r>
+            <w:proofErr w:type="spellEnd"/>
           </w:p>
         </w:tc>
         <w:tc>
@@ -7299,13 +7747,23 @@
                 <w:bCs/>
               </w:rPr>
             </w:pPr>
-            <w:r>
-              <w:rPr>
-                <w:rFonts w:ascii="Century Gothic" w:hAnsi="Century Gothic" w:cs="Leelawadee UI"/>
-                <w:b/>
-                <w:bCs/>
-              </w:rPr>
-              <w:t>primary key</w:t>
+            <w:proofErr w:type="spellStart"/>
+            <w:r>
+              <w:rPr>
+                <w:rFonts w:ascii="Century Gothic" w:hAnsi="Century Gothic" w:cs="Leelawadee UI"/>
+                <w:b/>
+                <w:bCs/>
+              </w:rPr>
+              <w:t>primary</w:t>
+            </w:r>
+            <w:proofErr w:type="spellEnd"/>
+            <w:r>
+              <w:rPr>
+                <w:rFonts w:ascii="Century Gothic" w:hAnsi="Century Gothic" w:cs="Leelawadee UI"/>
+                <w:b/>
+                <w:bCs/>
+              </w:rPr>
+              <w:t xml:space="preserve"> key</w:t>
             </w:r>
           </w:p>
         </w:tc>
@@ -7324,6 +7782,7 @@
                 <w:bCs/>
               </w:rPr>
             </w:pPr>
+            <w:proofErr w:type="spellStart"/>
             <w:r>
               <w:rPr>
                 <w:rFonts w:ascii="Century Gothic" w:hAnsi="Century Gothic" w:cs="Leelawadee UI"/>
@@ -7332,6 +7791,7 @@
               </w:rPr>
               <w:t>nomeSott</w:t>
             </w:r>
+            <w:proofErr w:type="spellEnd"/>
           </w:p>
         </w:tc>
         <w:tc>
@@ -7347,6 +7807,7 @@
                 <w:bCs/>
               </w:rPr>
             </w:pPr>
+            <w:proofErr w:type="spellStart"/>
             <w:proofErr w:type="gramStart"/>
             <w:r>
               <w:rPr>
@@ -7354,7 +7815,16 @@
                 <w:b/>
                 <w:bCs/>
               </w:rPr>
-              <w:t>varchar(</w:t>
+              <w:t>varchar</w:t>
+            </w:r>
+            <w:proofErr w:type="spellEnd"/>
+            <w:r>
+              <w:rPr>
+                <w:rFonts w:ascii="Century Gothic" w:hAnsi="Century Gothic" w:cs="Leelawadee UI"/>
+                <w:b/>
+                <w:bCs/>
+              </w:rPr>
+              <w:t>(</w:t>
             </w:r>
             <w:proofErr w:type="gramEnd"/>
             <w:r>
@@ -7380,14 +7850,34 @@
                 <w:bCs/>
               </w:rPr>
             </w:pPr>
-            <w:r>
-              <w:rPr>
-                <w:rFonts w:ascii="Century Gothic" w:hAnsi="Century Gothic" w:cs="Leelawadee UI"/>
-                <w:b/>
-                <w:bCs/>
-              </w:rPr>
-              <w:t>not null</w:t>
-            </w:r>
+            <w:proofErr w:type="spellStart"/>
+            <w:r>
+              <w:rPr>
+                <w:rFonts w:ascii="Century Gothic" w:hAnsi="Century Gothic" w:cs="Leelawadee UI"/>
+                <w:b/>
+                <w:bCs/>
+              </w:rPr>
+              <w:t>not</w:t>
+            </w:r>
+            <w:proofErr w:type="spellEnd"/>
+            <w:r>
+              <w:rPr>
+                <w:rFonts w:ascii="Century Gothic" w:hAnsi="Century Gothic" w:cs="Leelawadee UI"/>
+                <w:b/>
+                <w:bCs/>
+              </w:rPr>
+              <w:t xml:space="preserve"> </w:t>
+            </w:r>
+            <w:proofErr w:type="spellStart"/>
+            <w:r>
+              <w:rPr>
+                <w:rFonts w:ascii="Century Gothic" w:hAnsi="Century Gothic" w:cs="Leelawadee UI"/>
+                <w:b/>
+                <w:bCs/>
+              </w:rPr>
+              <w:t>null</w:t>
+            </w:r>
+            <w:proofErr w:type="spellEnd"/>
           </w:p>
         </w:tc>
         <w:tc>
@@ -7558,6 +8048,7 @@
                 <w:bCs/>
               </w:rPr>
             </w:pPr>
+            <w:proofErr w:type="spellStart"/>
             <w:r>
               <w:rPr>
                 <w:rFonts w:ascii="Century Gothic" w:hAnsi="Century Gothic" w:cs="Leelawadee UI"/>
@@ -7566,6 +8057,7 @@
               </w:rPr>
               <w:t>codicePacchetto</w:t>
             </w:r>
+            <w:proofErr w:type="spellEnd"/>
           </w:p>
         </w:tc>
         <w:tc>
@@ -7581,6 +8073,7 @@
                 <w:bCs/>
               </w:rPr>
             </w:pPr>
+            <w:proofErr w:type="spellStart"/>
             <w:proofErr w:type="gramStart"/>
             <w:r>
               <w:rPr>
@@ -7588,7 +8081,16 @@
                 <w:b/>
                 <w:bCs/>
               </w:rPr>
-              <w:t>varchar(</w:t>
+              <w:t>varchar</w:t>
+            </w:r>
+            <w:proofErr w:type="spellEnd"/>
+            <w:r>
+              <w:rPr>
+                <w:rFonts w:ascii="Century Gothic" w:hAnsi="Century Gothic" w:cs="Leelawadee UI"/>
+                <w:b/>
+                <w:bCs/>
+              </w:rPr>
+              <w:t>(</w:t>
             </w:r>
             <w:proofErr w:type="gramEnd"/>
             <w:r>
@@ -7614,14 +8116,34 @@
                 <w:bCs/>
               </w:rPr>
             </w:pPr>
-            <w:r>
-              <w:rPr>
-                <w:rFonts w:ascii="Century Gothic" w:hAnsi="Century Gothic" w:cs="Leelawadee UI"/>
-                <w:b/>
-                <w:bCs/>
-              </w:rPr>
-              <w:t>not null</w:t>
-            </w:r>
+            <w:proofErr w:type="spellStart"/>
+            <w:r>
+              <w:rPr>
+                <w:rFonts w:ascii="Century Gothic" w:hAnsi="Century Gothic" w:cs="Leelawadee UI"/>
+                <w:b/>
+                <w:bCs/>
+              </w:rPr>
+              <w:t>not</w:t>
+            </w:r>
+            <w:proofErr w:type="spellEnd"/>
+            <w:r>
+              <w:rPr>
+                <w:rFonts w:ascii="Century Gothic" w:hAnsi="Century Gothic" w:cs="Leelawadee UI"/>
+                <w:b/>
+                <w:bCs/>
+              </w:rPr>
+              <w:t xml:space="preserve"> </w:t>
+            </w:r>
+            <w:proofErr w:type="spellStart"/>
+            <w:r>
+              <w:rPr>
+                <w:rFonts w:ascii="Century Gothic" w:hAnsi="Century Gothic" w:cs="Leelawadee UI"/>
+                <w:b/>
+                <w:bCs/>
+              </w:rPr>
+              <w:t>null</w:t>
+            </w:r>
+            <w:proofErr w:type="spellEnd"/>
           </w:p>
         </w:tc>
         <w:tc>
@@ -7637,13 +8159,23 @@
                 <w:bCs/>
               </w:rPr>
             </w:pPr>
-            <w:r>
-              <w:rPr>
-                <w:rFonts w:ascii="Century Gothic" w:hAnsi="Century Gothic" w:cs="Leelawadee UI"/>
-                <w:b/>
-                <w:bCs/>
-              </w:rPr>
-              <w:t>primary key</w:t>
+            <w:proofErr w:type="spellStart"/>
+            <w:r>
+              <w:rPr>
+                <w:rFonts w:ascii="Century Gothic" w:hAnsi="Century Gothic" w:cs="Leelawadee UI"/>
+                <w:b/>
+                <w:bCs/>
+              </w:rPr>
+              <w:t>primary</w:t>
+            </w:r>
+            <w:proofErr w:type="spellEnd"/>
+            <w:r>
+              <w:rPr>
+                <w:rFonts w:ascii="Century Gothic" w:hAnsi="Century Gothic" w:cs="Leelawadee UI"/>
+                <w:b/>
+                <w:bCs/>
+              </w:rPr>
+              <w:t xml:space="preserve"> key</w:t>
             </w:r>
           </w:p>
         </w:tc>
@@ -7685,6 +8217,7 @@
                 <w:bCs/>
               </w:rPr>
             </w:pPr>
+            <w:proofErr w:type="spellStart"/>
             <w:proofErr w:type="gramStart"/>
             <w:r>
               <w:rPr>
@@ -7692,7 +8225,16 @@
                 <w:b/>
                 <w:bCs/>
               </w:rPr>
-              <w:t>varchar(</w:t>
+              <w:t>varchar</w:t>
+            </w:r>
+            <w:proofErr w:type="spellEnd"/>
+            <w:r>
+              <w:rPr>
+                <w:rFonts w:ascii="Century Gothic" w:hAnsi="Century Gothic" w:cs="Leelawadee UI"/>
+                <w:b/>
+                <w:bCs/>
+              </w:rPr>
+              <w:t>(</w:t>
             </w:r>
             <w:proofErr w:type="gramEnd"/>
             <w:r>
@@ -7718,14 +8260,34 @@
                 <w:bCs/>
               </w:rPr>
             </w:pPr>
-            <w:r>
-              <w:rPr>
-                <w:rFonts w:ascii="Century Gothic" w:hAnsi="Century Gothic" w:cs="Leelawadee UI"/>
-                <w:b/>
-                <w:bCs/>
-              </w:rPr>
-              <w:t>not null</w:t>
-            </w:r>
+            <w:proofErr w:type="spellStart"/>
+            <w:r>
+              <w:rPr>
+                <w:rFonts w:ascii="Century Gothic" w:hAnsi="Century Gothic" w:cs="Leelawadee UI"/>
+                <w:b/>
+                <w:bCs/>
+              </w:rPr>
+              <w:t>not</w:t>
+            </w:r>
+            <w:proofErr w:type="spellEnd"/>
+            <w:r>
+              <w:rPr>
+                <w:rFonts w:ascii="Century Gothic" w:hAnsi="Century Gothic" w:cs="Leelawadee UI"/>
+                <w:b/>
+                <w:bCs/>
+              </w:rPr>
+              <w:t xml:space="preserve"> </w:t>
+            </w:r>
+            <w:proofErr w:type="spellStart"/>
+            <w:r>
+              <w:rPr>
+                <w:rFonts w:ascii="Century Gothic" w:hAnsi="Century Gothic" w:cs="Leelawadee UI"/>
+                <w:b/>
+                <w:bCs/>
+              </w:rPr>
+              <w:t>null</w:t>
+            </w:r>
+            <w:proofErr w:type="spellEnd"/>
           </w:p>
         </w:tc>
         <w:tc>
@@ -7741,13 +8303,23 @@
                 <w:bCs/>
               </w:rPr>
             </w:pPr>
-            <w:r>
-              <w:rPr>
-                <w:rFonts w:ascii="Century Gothic" w:hAnsi="Century Gothic" w:cs="Leelawadee UI"/>
-                <w:b/>
-                <w:bCs/>
-              </w:rPr>
-              <w:t>foreign key</w:t>
+            <w:proofErr w:type="spellStart"/>
+            <w:r>
+              <w:rPr>
+                <w:rFonts w:ascii="Century Gothic" w:hAnsi="Century Gothic" w:cs="Leelawadee UI"/>
+                <w:b/>
+                <w:bCs/>
+              </w:rPr>
+              <w:t>foreign</w:t>
+            </w:r>
+            <w:proofErr w:type="spellEnd"/>
+            <w:r>
+              <w:rPr>
+                <w:rFonts w:ascii="Century Gothic" w:hAnsi="Century Gothic" w:cs="Leelawadee UI"/>
+                <w:b/>
+                <w:bCs/>
+              </w:rPr>
+              <w:t xml:space="preserve"> key</w:t>
             </w:r>
           </w:p>
         </w:tc>
@@ -7766,6 +8338,7 @@
                 <w:bCs/>
               </w:rPr>
             </w:pPr>
+            <w:proofErr w:type="spellStart"/>
             <w:r>
               <w:rPr>
                 <w:rFonts w:ascii="Century Gothic" w:hAnsi="Century Gothic" w:cs="Leelawadee UI"/>
@@ -7774,6 +8347,7 @@
               </w:rPr>
               <w:t>idSott</w:t>
             </w:r>
+            <w:proofErr w:type="spellEnd"/>
           </w:p>
         </w:tc>
         <w:tc>
@@ -7789,6 +8363,7 @@
                 <w:bCs/>
               </w:rPr>
             </w:pPr>
+            <w:proofErr w:type="spellStart"/>
             <w:proofErr w:type="gramStart"/>
             <w:r>
               <w:rPr>
@@ -7796,7 +8371,16 @@
                 <w:b/>
                 <w:bCs/>
               </w:rPr>
-              <w:t>varchar(</w:t>
+              <w:t>varchar</w:t>
+            </w:r>
+            <w:proofErr w:type="spellEnd"/>
+            <w:r>
+              <w:rPr>
+                <w:rFonts w:ascii="Century Gothic" w:hAnsi="Century Gothic" w:cs="Leelawadee UI"/>
+                <w:b/>
+                <w:bCs/>
+              </w:rPr>
+              <w:t>(</w:t>
             </w:r>
             <w:proofErr w:type="gramEnd"/>
             <w:r>
@@ -7822,14 +8406,34 @@
                 <w:bCs/>
               </w:rPr>
             </w:pPr>
-            <w:r>
-              <w:rPr>
-                <w:rFonts w:ascii="Century Gothic" w:hAnsi="Century Gothic" w:cs="Leelawadee UI"/>
-                <w:b/>
-                <w:bCs/>
-              </w:rPr>
-              <w:t>not null</w:t>
-            </w:r>
+            <w:proofErr w:type="spellStart"/>
+            <w:r>
+              <w:rPr>
+                <w:rFonts w:ascii="Century Gothic" w:hAnsi="Century Gothic" w:cs="Leelawadee UI"/>
+                <w:b/>
+                <w:bCs/>
+              </w:rPr>
+              <w:t>not</w:t>
+            </w:r>
+            <w:proofErr w:type="spellEnd"/>
+            <w:r>
+              <w:rPr>
+                <w:rFonts w:ascii="Century Gothic" w:hAnsi="Century Gothic" w:cs="Leelawadee UI"/>
+                <w:b/>
+                <w:bCs/>
+              </w:rPr>
+              <w:t xml:space="preserve"> </w:t>
+            </w:r>
+            <w:proofErr w:type="spellStart"/>
+            <w:r>
+              <w:rPr>
+                <w:rFonts w:ascii="Century Gothic" w:hAnsi="Century Gothic" w:cs="Leelawadee UI"/>
+                <w:b/>
+                <w:bCs/>
+              </w:rPr>
+              <w:t>null</w:t>
+            </w:r>
+            <w:proofErr w:type="spellEnd"/>
           </w:p>
         </w:tc>
         <w:tc>
@@ -7845,13 +8449,23 @@
                 <w:bCs/>
               </w:rPr>
             </w:pPr>
-            <w:r>
-              <w:rPr>
-                <w:rFonts w:ascii="Century Gothic" w:hAnsi="Century Gothic" w:cs="Leelawadee UI"/>
-                <w:b/>
-                <w:bCs/>
-              </w:rPr>
-              <w:t>foreign key</w:t>
+            <w:proofErr w:type="spellStart"/>
+            <w:r>
+              <w:rPr>
+                <w:rFonts w:ascii="Century Gothic" w:hAnsi="Century Gothic" w:cs="Leelawadee UI"/>
+                <w:b/>
+                <w:bCs/>
+              </w:rPr>
+              <w:t>foreign</w:t>
+            </w:r>
+            <w:proofErr w:type="spellEnd"/>
+            <w:r>
+              <w:rPr>
+                <w:rFonts w:ascii="Century Gothic" w:hAnsi="Century Gothic" w:cs="Leelawadee UI"/>
+                <w:b/>
+                <w:bCs/>
+              </w:rPr>
+              <w:t xml:space="preserve"> key</w:t>
             </w:r>
           </w:p>
         </w:tc>
@@ -7916,14 +8530,34 @@
                 <w:bCs/>
               </w:rPr>
             </w:pPr>
-            <w:r>
-              <w:rPr>
-                <w:rFonts w:ascii="Century Gothic" w:hAnsi="Century Gothic" w:cs="Leelawadee UI"/>
-                <w:b/>
-                <w:bCs/>
-              </w:rPr>
-              <w:t>not null</w:t>
-            </w:r>
+            <w:proofErr w:type="spellStart"/>
+            <w:r>
+              <w:rPr>
+                <w:rFonts w:ascii="Century Gothic" w:hAnsi="Century Gothic" w:cs="Leelawadee UI"/>
+                <w:b/>
+                <w:bCs/>
+              </w:rPr>
+              <w:t>not</w:t>
+            </w:r>
+            <w:proofErr w:type="spellEnd"/>
+            <w:r>
+              <w:rPr>
+                <w:rFonts w:ascii="Century Gothic" w:hAnsi="Century Gothic" w:cs="Leelawadee UI"/>
+                <w:b/>
+                <w:bCs/>
+              </w:rPr>
+              <w:t xml:space="preserve"> </w:t>
+            </w:r>
+            <w:proofErr w:type="spellStart"/>
+            <w:r>
+              <w:rPr>
+                <w:rFonts w:ascii="Century Gothic" w:hAnsi="Century Gothic" w:cs="Leelawadee UI"/>
+                <w:b/>
+                <w:bCs/>
+              </w:rPr>
+              <w:t>null</w:t>
+            </w:r>
+            <w:proofErr w:type="spellEnd"/>
           </w:p>
         </w:tc>
         <w:tc>
@@ -7979,6 +8613,7 @@
                 <w:bCs/>
               </w:rPr>
             </w:pPr>
+            <w:proofErr w:type="spellStart"/>
             <w:proofErr w:type="gramStart"/>
             <w:r>
               <w:rPr>
@@ -7986,7 +8621,16 @@
                 <w:b/>
                 <w:bCs/>
               </w:rPr>
-              <w:t>varchar(</w:t>
+              <w:t>varchar</w:t>
+            </w:r>
+            <w:proofErr w:type="spellEnd"/>
+            <w:r>
+              <w:rPr>
+                <w:rFonts w:ascii="Century Gothic" w:hAnsi="Century Gothic" w:cs="Leelawadee UI"/>
+                <w:b/>
+                <w:bCs/>
+              </w:rPr>
+              <w:t>(</w:t>
             </w:r>
             <w:proofErr w:type="gramEnd"/>
             <w:r>
@@ -8012,14 +8656,34 @@
                 <w:bCs/>
               </w:rPr>
             </w:pPr>
-            <w:r>
-              <w:rPr>
-                <w:rFonts w:ascii="Century Gothic" w:hAnsi="Century Gothic" w:cs="Leelawadee UI"/>
-                <w:b/>
-                <w:bCs/>
-              </w:rPr>
-              <w:t>not null</w:t>
-            </w:r>
+            <w:proofErr w:type="spellStart"/>
+            <w:r>
+              <w:rPr>
+                <w:rFonts w:ascii="Century Gothic" w:hAnsi="Century Gothic" w:cs="Leelawadee UI"/>
+                <w:b/>
+                <w:bCs/>
+              </w:rPr>
+              <w:t>not</w:t>
+            </w:r>
+            <w:proofErr w:type="spellEnd"/>
+            <w:r>
+              <w:rPr>
+                <w:rFonts w:ascii="Century Gothic" w:hAnsi="Century Gothic" w:cs="Leelawadee UI"/>
+                <w:b/>
+                <w:bCs/>
+              </w:rPr>
+              <w:t xml:space="preserve"> </w:t>
+            </w:r>
+            <w:proofErr w:type="spellStart"/>
+            <w:r>
+              <w:rPr>
+                <w:rFonts w:ascii="Century Gothic" w:hAnsi="Century Gothic" w:cs="Leelawadee UI"/>
+                <w:b/>
+                <w:bCs/>
+              </w:rPr>
+              <w:t>null</w:t>
+            </w:r>
+            <w:proofErr w:type="spellEnd"/>
           </w:p>
         </w:tc>
         <w:tc>
@@ -8075,6 +8739,7 @@
                 <w:bCs/>
               </w:rPr>
             </w:pPr>
+            <w:proofErr w:type="spellStart"/>
             <w:proofErr w:type="gramStart"/>
             <w:r>
               <w:rPr>
@@ -8082,7 +8747,16 @@
                 <w:b/>
                 <w:bCs/>
               </w:rPr>
-              <w:t>varchar(</w:t>
+              <w:t>varchar</w:t>
+            </w:r>
+            <w:proofErr w:type="spellEnd"/>
+            <w:r>
+              <w:rPr>
+                <w:rFonts w:ascii="Century Gothic" w:hAnsi="Century Gothic" w:cs="Leelawadee UI"/>
+                <w:b/>
+                <w:bCs/>
+              </w:rPr>
+              <w:t>(</w:t>
             </w:r>
             <w:proofErr w:type="gramEnd"/>
             <w:r>
@@ -8108,14 +8782,34 @@
                 <w:bCs/>
               </w:rPr>
             </w:pPr>
-            <w:r>
-              <w:rPr>
-                <w:rFonts w:ascii="Century Gothic" w:hAnsi="Century Gothic" w:cs="Leelawadee UI"/>
-                <w:b/>
-                <w:bCs/>
-              </w:rPr>
-              <w:t>not null</w:t>
-            </w:r>
+            <w:proofErr w:type="spellStart"/>
+            <w:r>
+              <w:rPr>
+                <w:rFonts w:ascii="Century Gothic" w:hAnsi="Century Gothic" w:cs="Leelawadee UI"/>
+                <w:b/>
+                <w:bCs/>
+              </w:rPr>
+              <w:t>not</w:t>
+            </w:r>
+            <w:proofErr w:type="spellEnd"/>
+            <w:r>
+              <w:rPr>
+                <w:rFonts w:ascii="Century Gothic" w:hAnsi="Century Gothic" w:cs="Leelawadee UI"/>
+                <w:b/>
+                <w:bCs/>
+              </w:rPr>
+              <w:t xml:space="preserve"> </w:t>
+            </w:r>
+            <w:proofErr w:type="spellStart"/>
+            <w:r>
+              <w:rPr>
+                <w:rFonts w:ascii="Century Gothic" w:hAnsi="Century Gothic" w:cs="Leelawadee UI"/>
+                <w:b/>
+                <w:bCs/>
+              </w:rPr>
+              <w:t>null</w:t>
+            </w:r>
+            <w:proofErr w:type="spellEnd"/>
           </w:p>
         </w:tc>
         <w:tc>
@@ -8171,6 +8865,7 @@
                 <w:bCs/>
               </w:rPr>
             </w:pPr>
+            <w:proofErr w:type="spellStart"/>
             <w:proofErr w:type="gramStart"/>
             <w:r>
               <w:rPr>
@@ -8178,7 +8873,16 @@
                 <w:b/>
                 <w:bCs/>
               </w:rPr>
-              <w:t>varchar(</w:t>
+              <w:t>varchar</w:t>
+            </w:r>
+            <w:proofErr w:type="spellEnd"/>
+            <w:r>
+              <w:rPr>
+                <w:rFonts w:ascii="Century Gothic" w:hAnsi="Century Gothic" w:cs="Leelawadee UI"/>
+                <w:b/>
+                <w:bCs/>
+              </w:rPr>
+              <w:t>(</w:t>
             </w:r>
             <w:proofErr w:type="gramEnd"/>
             <w:r>
@@ -8204,14 +8908,34 @@
                 <w:bCs/>
               </w:rPr>
             </w:pPr>
-            <w:r>
-              <w:rPr>
-                <w:rFonts w:ascii="Century Gothic" w:hAnsi="Century Gothic" w:cs="Leelawadee UI"/>
-                <w:b/>
-                <w:bCs/>
-              </w:rPr>
-              <w:t>not null</w:t>
-            </w:r>
+            <w:proofErr w:type="spellStart"/>
+            <w:r>
+              <w:rPr>
+                <w:rFonts w:ascii="Century Gothic" w:hAnsi="Century Gothic" w:cs="Leelawadee UI"/>
+                <w:b/>
+                <w:bCs/>
+              </w:rPr>
+              <w:t>not</w:t>
+            </w:r>
+            <w:proofErr w:type="spellEnd"/>
+            <w:r>
+              <w:rPr>
+                <w:rFonts w:ascii="Century Gothic" w:hAnsi="Century Gothic" w:cs="Leelawadee UI"/>
+                <w:b/>
+                <w:bCs/>
+              </w:rPr>
+              <w:t xml:space="preserve"> </w:t>
+            </w:r>
+            <w:proofErr w:type="spellStart"/>
+            <w:r>
+              <w:rPr>
+                <w:rFonts w:ascii="Century Gothic" w:hAnsi="Century Gothic" w:cs="Leelawadee UI"/>
+                <w:b/>
+                <w:bCs/>
+              </w:rPr>
+              <w:t>null</w:t>
+            </w:r>
+            <w:proofErr w:type="spellEnd"/>
           </w:p>
         </w:tc>
         <w:tc>
@@ -8244,6 +8968,7 @@
                 <w:bCs/>
               </w:rPr>
             </w:pPr>
+            <w:proofErr w:type="spellStart"/>
             <w:r>
               <w:rPr>
                 <w:rFonts w:ascii="Century Gothic" w:hAnsi="Century Gothic" w:cs="Leelawadee UI"/>
@@ -8252,6 +8977,7 @@
               </w:rPr>
               <w:t>nelCatalogo</w:t>
             </w:r>
+            <w:proofErr w:type="spellEnd"/>
           </w:p>
         </w:tc>
         <w:tc>
@@ -8267,6 +8993,7 @@
                 <w:bCs/>
               </w:rPr>
             </w:pPr>
+            <w:proofErr w:type="spellStart"/>
             <w:r>
               <w:rPr>
                 <w:rFonts w:ascii="Century Gothic" w:hAnsi="Century Gothic" w:cs="Leelawadee UI"/>
@@ -8275,6 +9002,7 @@
               </w:rPr>
               <w:t>boolean</w:t>
             </w:r>
+            <w:proofErr w:type="spellEnd"/>
           </w:p>
         </w:tc>
         <w:tc>
@@ -8290,14 +9018,34 @@
                 <w:bCs/>
               </w:rPr>
             </w:pPr>
-            <w:r>
-              <w:rPr>
-                <w:rFonts w:ascii="Century Gothic" w:hAnsi="Century Gothic" w:cs="Leelawadee UI"/>
-                <w:b/>
-                <w:bCs/>
-              </w:rPr>
-              <w:t>not null</w:t>
-            </w:r>
+            <w:proofErr w:type="spellStart"/>
+            <w:r>
+              <w:rPr>
+                <w:rFonts w:ascii="Century Gothic" w:hAnsi="Century Gothic" w:cs="Leelawadee UI"/>
+                <w:b/>
+                <w:bCs/>
+              </w:rPr>
+              <w:t>not</w:t>
+            </w:r>
+            <w:proofErr w:type="spellEnd"/>
+            <w:r>
+              <w:rPr>
+                <w:rFonts w:ascii="Century Gothic" w:hAnsi="Century Gothic" w:cs="Leelawadee UI"/>
+                <w:b/>
+                <w:bCs/>
+              </w:rPr>
+              <w:t xml:space="preserve"> </w:t>
+            </w:r>
+            <w:proofErr w:type="spellStart"/>
+            <w:r>
+              <w:rPr>
+                <w:rFonts w:ascii="Century Gothic" w:hAnsi="Century Gothic" w:cs="Leelawadee UI"/>
+                <w:b/>
+                <w:bCs/>
+              </w:rPr>
+              <w:t>null</w:t>
+            </w:r>
+            <w:proofErr w:type="spellEnd"/>
           </w:p>
         </w:tc>
         <w:tc>
@@ -8353,14 +9101,16 @@
                 <w:bCs/>
               </w:rPr>
             </w:pPr>
-            <w:r>
-              <w:rPr>
-                <w:rFonts w:ascii="Century Gothic" w:hAnsi="Century Gothic" w:cs="Leelawadee UI"/>
-                <w:b/>
-                <w:bCs/>
-              </w:rPr>
-              <w:t>boolean</w:t>
-            </w:r>
+            <w:proofErr w:type="spellStart"/>
+            <w:r>
+              <w:rPr>
+                <w:rFonts w:ascii="Century Gothic" w:hAnsi="Century Gothic" w:cs="Leelawadee UI"/>
+                <w:b/>
+                <w:bCs/>
+              </w:rPr>
+              <w:t>int</w:t>
+            </w:r>
+            <w:proofErr w:type="spellEnd"/>
           </w:p>
         </w:tc>
         <w:tc>
@@ -8382,7 +9132,23 @@
                 <w:b/>
                 <w:bCs/>
               </w:rPr>
-              <w:t xml:space="preserve"> default= “false”</w:t>
+              <w:t>d</w:t>
+            </w:r>
+            <w:r>
+              <w:rPr>
+                <w:rFonts w:ascii="Century Gothic" w:hAnsi="Century Gothic" w:cs="Leelawadee UI"/>
+                <w:b/>
+                <w:bCs/>
+              </w:rPr>
+              <w:t>efau</w:t>
+            </w:r>
+            <w:r>
+              <w:rPr>
+                <w:rFonts w:ascii="Century Gothic" w:hAnsi="Century Gothic" w:cs="Leelawadee UI"/>
+                <w:b/>
+                <w:bCs/>
+              </w:rPr>
+              <w:t>lt= “0”</w:t>
             </w:r>
           </w:p>
         </w:tc>
@@ -8544,6 +9310,7 @@
                 <w:bCs/>
               </w:rPr>
             </w:pPr>
+            <w:proofErr w:type="spellStart"/>
             <w:r>
               <w:rPr>
                 <w:rFonts w:ascii="Century Gothic" w:hAnsi="Century Gothic" w:cs="Leelawadee UI"/>
@@ -8552,6 +9319,7 @@
               </w:rPr>
               <w:t>url</w:t>
             </w:r>
+            <w:proofErr w:type="spellEnd"/>
           </w:p>
         </w:tc>
         <w:tc>
@@ -8567,6 +9335,7 @@
                 <w:bCs/>
               </w:rPr>
             </w:pPr>
+            <w:proofErr w:type="spellStart"/>
             <w:proofErr w:type="gramStart"/>
             <w:r>
               <w:rPr>
@@ -8574,7 +9343,16 @@
                 <w:b/>
                 <w:bCs/>
               </w:rPr>
-              <w:t>varchar(</w:t>
+              <w:t>varchar</w:t>
+            </w:r>
+            <w:proofErr w:type="spellEnd"/>
+            <w:r>
+              <w:rPr>
+                <w:rFonts w:ascii="Century Gothic" w:hAnsi="Century Gothic" w:cs="Leelawadee UI"/>
+                <w:b/>
+                <w:bCs/>
+              </w:rPr>
+              <w:t>(</w:t>
             </w:r>
             <w:proofErr w:type="gramEnd"/>
             <w:r>
@@ -8600,14 +9378,34 @@
                 <w:bCs/>
               </w:rPr>
             </w:pPr>
-            <w:r>
-              <w:rPr>
-                <w:rFonts w:ascii="Century Gothic" w:hAnsi="Century Gothic" w:cs="Leelawadee UI"/>
-                <w:b/>
-                <w:bCs/>
-              </w:rPr>
-              <w:t>not null</w:t>
-            </w:r>
+            <w:proofErr w:type="spellStart"/>
+            <w:r>
+              <w:rPr>
+                <w:rFonts w:ascii="Century Gothic" w:hAnsi="Century Gothic" w:cs="Leelawadee UI"/>
+                <w:b/>
+                <w:bCs/>
+              </w:rPr>
+              <w:t>not</w:t>
+            </w:r>
+            <w:proofErr w:type="spellEnd"/>
+            <w:r>
+              <w:rPr>
+                <w:rFonts w:ascii="Century Gothic" w:hAnsi="Century Gothic" w:cs="Leelawadee UI"/>
+                <w:b/>
+                <w:bCs/>
+              </w:rPr>
+              <w:t xml:space="preserve"> </w:t>
+            </w:r>
+            <w:proofErr w:type="spellStart"/>
+            <w:r>
+              <w:rPr>
+                <w:rFonts w:ascii="Century Gothic" w:hAnsi="Century Gothic" w:cs="Leelawadee UI"/>
+                <w:b/>
+                <w:bCs/>
+              </w:rPr>
+              <w:t>null</w:t>
+            </w:r>
+            <w:proofErr w:type="spellEnd"/>
           </w:p>
         </w:tc>
         <w:tc>
@@ -8623,13 +9421,23 @@
                 <w:bCs/>
               </w:rPr>
             </w:pPr>
-            <w:r>
-              <w:rPr>
-                <w:rFonts w:ascii="Century Gothic" w:hAnsi="Century Gothic" w:cs="Leelawadee UI"/>
-                <w:b/>
-                <w:bCs/>
-              </w:rPr>
-              <w:t>primary key</w:t>
+            <w:proofErr w:type="spellStart"/>
+            <w:r>
+              <w:rPr>
+                <w:rFonts w:ascii="Century Gothic" w:hAnsi="Century Gothic" w:cs="Leelawadee UI"/>
+                <w:b/>
+                <w:bCs/>
+              </w:rPr>
+              <w:t>primary</w:t>
+            </w:r>
+            <w:proofErr w:type="spellEnd"/>
+            <w:r>
+              <w:rPr>
+                <w:rFonts w:ascii="Century Gothic" w:hAnsi="Century Gothic" w:cs="Leelawadee UI"/>
+                <w:b/>
+                <w:bCs/>
+              </w:rPr>
+              <w:t xml:space="preserve"> key</w:t>
             </w:r>
           </w:p>
         </w:tc>
@@ -8671,6 +9479,7 @@
                 <w:bCs/>
               </w:rPr>
             </w:pPr>
+            <w:proofErr w:type="spellStart"/>
             <w:proofErr w:type="gramStart"/>
             <w:r>
               <w:rPr>
@@ -8678,7 +9487,16 @@
                 <w:b/>
                 <w:bCs/>
               </w:rPr>
-              <w:t>varchar(</w:t>
+              <w:t>varchar</w:t>
+            </w:r>
+            <w:proofErr w:type="spellEnd"/>
+            <w:r>
+              <w:rPr>
+                <w:rFonts w:ascii="Century Gothic" w:hAnsi="Century Gothic" w:cs="Leelawadee UI"/>
+                <w:b/>
+                <w:bCs/>
+              </w:rPr>
+              <w:t>(</w:t>
             </w:r>
             <w:proofErr w:type="gramEnd"/>
             <w:r>
@@ -8704,14 +9522,34 @@
                 <w:bCs/>
               </w:rPr>
             </w:pPr>
-            <w:r>
-              <w:rPr>
-                <w:rFonts w:ascii="Century Gothic" w:hAnsi="Century Gothic" w:cs="Leelawadee UI"/>
-                <w:b/>
-                <w:bCs/>
-              </w:rPr>
-              <w:t>not null</w:t>
-            </w:r>
+            <w:proofErr w:type="spellStart"/>
+            <w:r>
+              <w:rPr>
+                <w:rFonts w:ascii="Century Gothic" w:hAnsi="Century Gothic" w:cs="Leelawadee UI"/>
+                <w:b/>
+                <w:bCs/>
+              </w:rPr>
+              <w:t>not</w:t>
+            </w:r>
+            <w:proofErr w:type="spellEnd"/>
+            <w:r>
+              <w:rPr>
+                <w:rFonts w:ascii="Century Gothic" w:hAnsi="Century Gothic" w:cs="Leelawadee UI"/>
+                <w:b/>
+                <w:bCs/>
+              </w:rPr>
+              <w:t xml:space="preserve"> </w:t>
+            </w:r>
+            <w:proofErr w:type="spellStart"/>
+            <w:r>
+              <w:rPr>
+                <w:rFonts w:ascii="Century Gothic" w:hAnsi="Century Gothic" w:cs="Leelawadee UI"/>
+                <w:b/>
+                <w:bCs/>
+              </w:rPr>
+              <w:t>null</w:t>
+            </w:r>
+            <w:proofErr w:type="spellEnd"/>
           </w:p>
         </w:tc>
         <w:tc>
@@ -8767,6 +9605,7 @@
                 <w:bCs/>
               </w:rPr>
             </w:pPr>
+            <w:proofErr w:type="spellStart"/>
             <w:proofErr w:type="gramStart"/>
             <w:r>
               <w:rPr>
@@ -8774,7 +9613,16 @@
                 <w:b/>
                 <w:bCs/>
               </w:rPr>
-              <w:t>varchar(</w:t>
+              <w:t>varchar</w:t>
+            </w:r>
+            <w:proofErr w:type="spellEnd"/>
+            <w:r>
+              <w:rPr>
+                <w:rFonts w:ascii="Century Gothic" w:hAnsi="Century Gothic" w:cs="Leelawadee UI"/>
+                <w:b/>
+                <w:bCs/>
+              </w:rPr>
+              <w:t>(</w:t>
             </w:r>
             <w:proofErr w:type="gramEnd"/>
             <w:r>
@@ -8800,14 +9648,34 @@
                 <w:bCs/>
               </w:rPr>
             </w:pPr>
-            <w:r>
-              <w:rPr>
-                <w:rFonts w:ascii="Century Gothic" w:hAnsi="Century Gothic" w:cs="Leelawadee UI"/>
-                <w:b/>
-                <w:bCs/>
-              </w:rPr>
-              <w:t>not null</w:t>
-            </w:r>
+            <w:proofErr w:type="spellStart"/>
+            <w:r>
+              <w:rPr>
+                <w:rFonts w:ascii="Century Gothic" w:hAnsi="Century Gothic" w:cs="Leelawadee UI"/>
+                <w:b/>
+                <w:bCs/>
+              </w:rPr>
+              <w:t>not</w:t>
+            </w:r>
+            <w:proofErr w:type="spellEnd"/>
+            <w:r>
+              <w:rPr>
+                <w:rFonts w:ascii="Century Gothic" w:hAnsi="Century Gothic" w:cs="Leelawadee UI"/>
+                <w:b/>
+                <w:bCs/>
+              </w:rPr>
+              <w:t xml:space="preserve"> </w:t>
+            </w:r>
+            <w:proofErr w:type="spellStart"/>
+            <w:r>
+              <w:rPr>
+                <w:rFonts w:ascii="Century Gothic" w:hAnsi="Century Gothic" w:cs="Leelawadee UI"/>
+                <w:b/>
+                <w:bCs/>
+              </w:rPr>
+              <w:t>null</w:t>
+            </w:r>
+            <w:proofErr w:type="spellEnd"/>
           </w:p>
         </w:tc>
         <w:tc>
@@ -8840,6 +9708,7 @@
                 <w:bCs/>
               </w:rPr>
             </w:pPr>
+            <w:proofErr w:type="spellStart"/>
             <w:r>
               <w:rPr>
                 <w:rFonts w:ascii="Century Gothic" w:hAnsi="Century Gothic" w:cs="Leelawadee UI"/>
@@ -8848,6 +9717,7 @@
               </w:rPr>
               <w:t>codiceP</w:t>
             </w:r>
+            <w:proofErr w:type="spellEnd"/>
           </w:p>
         </w:tc>
         <w:tc>
@@ -8863,6 +9733,7 @@
                 <w:bCs/>
               </w:rPr>
             </w:pPr>
+            <w:proofErr w:type="spellStart"/>
             <w:proofErr w:type="gramStart"/>
             <w:r>
               <w:rPr>
@@ -8870,7 +9741,16 @@
                 <w:b/>
                 <w:bCs/>
               </w:rPr>
-              <w:t>varchar(</w:t>
+              <w:t>varchar</w:t>
+            </w:r>
+            <w:proofErr w:type="spellEnd"/>
+            <w:r>
+              <w:rPr>
+                <w:rFonts w:ascii="Century Gothic" w:hAnsi="Century Gothic" w:cs="Leelawadee UI"/>
+                <w:b/>
+                <w:bCs/>
+              </w:rPr>
+              <w:t>(</w:t>
             </w:r>
             <w:proofErr w:type="gramEnd"/>
             <w:r>
@@ -8911,13 +9791,23 @@
                 <w:bCs/>
               </w:rPr>
             </w:pPr>
-            <w:r>
-              <w:rPr>
-                <w:rFonts w:ascii="Century Gothic" w:hAnsi="Century Gothic" w:cs="Leelawadee UI"/>
-                <w:b/>
-                <w:bCs/>
-              </w:rPr>
-              <w:t>foreign key</w:t>
+            <w:proofErr w:type="spellStart"/>
+            <w:r>
+              <w:rPr>
+                <w:rFonts w:ascii="Century Gothic" w:hAnsi="Century Gothic" w:cs="Leelawadee UI"/>
+                <w:b/>
+                <w:bCs/>
+              </w:rPr>
+              <w:t>foreign</w:t>
+            </w:r>
+            <w:proofErr w:type="spellEnd"/>
+            <w:r>
+              <w:rPr>
+                <w:rFonts w:ascii="Century Gothic" w:hAnsi="Century Gothic" w:cs="Leelawadee UI"/>
+                <w:b/>
+                <w:bCs/>
+              </w:rPr>
+              <w:t xml:space="preserve"> key</w:t>
             </w:r>
           </w:p>
         </w:tc>
@@ -8959,14 +9849,16 @@
                 <w:bCs/>
               </w:rPr>
             </w:pPr>
-            <w:r>
-              <w:rPr>
-                <w:rFonts w:ascii="Century Gothic" w:hAnsi="Century Gothic" w:cs="Leelawadee UI"/>
-                <w:b/>
-                <w:bCs/>
-              </w:rPr>
-              <w:t>boolean</w:t>
-            </w:r>
+            <w:proofErr w:type="spellStart"/>
+            <w:r>
+              <w:rPr>
+                <w:rFonts w:ascii="Century Gothic" w:hAnsi="Century Gothic" w:cs="Leelawadee UI"/>
+                <w:b/>
+                <w:bCs/>
+              </w:rPr>
+              <w:t>int</w:t>
+            </w:r>
+            <w:proofErr w:type="spellEnd"/>
           </w:p>
         </w:tc>
         <w:tc>
@@ -8988,7 +9880,23 @@
                 <w:b/>
                 <w:bCs/>
               </w:rPr>
-              <w:t xml:space="preserve"> default= “false”</w:t>
+              <w:t xml:space="preserve"> default= “</w:t>
+            </w:r>
+            <w:r>
+              <w:rPr>
+                <w:rFonts w:ascii="Century Gothic" w:hAnsi="Century Gothic" w:cs="Leelawadee UI"/>
+                <w:b/>
+                <w:bCs/>
+              </w:rPr>
+              <w:t>0</w:t>
+            </w:r>
+            <w:r>
+              <w:rPr>
+                <w:rFonts w:ascii="Century Gothic" w:hAnsi="Century Gothic" w:cs="Leelawadee UI"/>
+                <w:b/>
+                <w:bCs/>
+              </w:rPr>
+              <w:t>”</w:t>
             </w:r>
           </w:p>
         </w:tc>
@@ -9160,6 +10068,7 @@
                 <w:bCs/>
               </w:rPr>
             </w:pPr>
+            <w:proofErr w:type="spellStart"/>
             <w:r>
               <w:rPr>
                 <w:rFonts w:ascii="Century Gothic" w:hAnsi="Century Gothic" w:cs="Leelawadee UI"/>
@@ -9168,6 +10077,7 @@
               </w:rPr>
               <w:t>numOrdine</w:t>
             </w:r>
+            <w:proofErr w:type="spellEnd"/>
           </w:p>
         </w:tc>
         <w:tc>
@@ -9183,6 +10093,7 @@
                 <w:bCs/>
               </w:rPr>
             </w:pPr>
+            <w:proofErr w:type="spellStart"/>
             <w:r>
               <w:rPr>
                 <w:rFonts w:ascii="Century Gothic" w:hAnsi="Century Gothic" w:cs="Leelawadee UI"/>
@@ -9191,6 +10102,7 @@
               </w:rPr>
               <w:t>int</w:t>
             </w:r>
+            <w:proofErr w:type="spellEnd"/>
           </w:p>
         </w:tc>
         <w:tc>
@@ -9199,21 +10111,48 @@
           </w:tcPr>
           <w:p>
             <w:pPr>
-              <w:jc w:val="both"/>
-              <w:rPr>
-                <w:rFonts w:ascii="Century Gothic" w:hAnsi="Century Gothic" w:cs="Leelawadee UI"/>
-                <w:b/>
-                <w:bCs/>
-              </w:rPr>
-            </w:pPr>
-            <w:r>
-              <w:rPr>
-                <w:rFonts w:ascii="Century Gothic" w:hAnsi="Century Gothic" w:cs="Leelawadee UI"/>
-                <w:b/>
-                <w:bCs/>
-              </w:rPr>
-              <w:t>not null</w:t>
-            </w:r>
+              <w:rPr>
+                <w:rFonts w:ascii="Century Gothic" w:hAnsi="Century Gothic" w:cs="Leelawadee UI"/>
+                <w:b/>
+                <w:bCs/>
+              </w:rPr>
+            </w:pPr>
+            <w:proofErr w:type="spellStart"/>
+            <w:r>
+              <w:rPr>
+                <w:rFonts w:ascii="Century Gothic" w:hAnsi="Century Gothic" w:cs="Leelawadee UI"/>
+                <w:b/>
+                <w:bCs/>
+              </w:rPr>
+              <w:t>n</w:t>
+            </w:r>
+            <w:r>
+              <w:rPr>
+                <w:rFonts w:ascii="Century Gothic" w:hAnsi="Century Gothic" w:cs="Leelawadee UI"/>
+                <w:b/>
+                <w:bCs/>
+              </w:rPr>
+              <w:t>ot</w:t>
+            </w:r>
+            <w:proofErr w:type="spellEnd"/>
+            <w:r>
+              <w:rPr>
+                <w:rFonts w:ascii="Century Gothic" w:hAnsi="Century Gothic" w:cs="Leelawadee UI"/>
+                <w:b/>
+                <w:bCs/>
+              </w:rPr>
+              <w:t xml:space="preserve"> </w:t>
+            </w:r>
+            <w:proofErr w:type="spellStart"/>
+            <w:r>
+              <w:rPr>
+                <w:rFonts w:ascii="Century Gothic" w:hAnsi="Century Gothic" w:cs="Leelawadee UI"/>
+                <w:b/>
+                <w:bCs/>
+              </w:rPr>
+              <w:t>null</w:t>
+            </w:r>
+            <w:proofErr w:type="spellEnd"/>
             <w:r>
               <w:rPr>
                 <w:rFonts w:ascii="Century Gothic" w:hAnsi="Century Gothic" w:cs="Leelawadee UI"/>
@@ -9228,6 +10167,7 @@
               </w:rPr>
               <w:t xml:space="preserve"> </w:t>
             </w:r>
+            <w:proofErr w:type="spellStart"/>
             <w:r>
               <w:rPr>
                 <w:rFonts w:ascii="Century Gothic" w:hAnsi="Century Gothic" w:cs="Leelawadee UI"/>
@@ -9236,6 +10176,7 @@
               </w:rPr>
               <w:t>auto_increment</w:t>
             </w:r>
+            <w:proofErr w:type="spellEnd"/>
           </w:p>
         </w:tc>
         <w:tc>
@@ -9251,13 +10192,23 @@
                 <w:bCs/>
               </w:rPr>
             </w:pPr>
-            <w:r>
-              <w:rPr>
-                <w:rFonts w:ascii="Century Gothic" w:hAnsi="Century Gothic" w:cs="Leelawadee UI"/>
-                <w:b/>
-                <w:bCs/>
-              </w:rPr>
-              <w:t>primary key</w:t>
+            <w:proofErr w:type="spellStart"/>
+            <w:r>
+              <w:rPr>
+                <w:rFonts w:ascii="Century Gothic" w:hAnsi="Century Gothic" w:cs="Leelawadee UI"/>
+                <w:b/>
+                <w:bCs/>
+              </w:rPr>
+              <w:t>primary</w:t>
+            </w:r>
+            <w:proofErr w:type="spellEnd"/>
+            <w:r>
+              <w:rPr>
+                <w:rFonts w:ascii="Century Gothic" w:hAnsi="Century Gothic" w:cs="Leelawadee UI"/>
+                <w:b/>
+                <w:bCs/>
+              </w:rPr>
+              <w:t xml:space="preserve"> key</w:t>
             </w:r>
           </w:p>
         </w:tc>
@@ -9276,6 +10227,7 @@
                 <w:bCs/>
               </w:rPr>
             </w:pPr>
+            <w:proofErr w:type="spellStart"/>
             <w:r>
               <w:rPr>
                 <w:rFonts w:ascii="Century Gothic" w:hAnsi="Century Gothic" w:cs="Leelawadee UI"/>
@@ -9284,6 +10236,7 @@
               </w:rPr>
               <w:t>nomeCliente</w:t>
             </w:r>
+            <w:proofErr w:type="spellEnd"/>
           </w:p>
         </w:tc>
         <w:tc>
@@ -9299,6 +10252,7 @@
                 <w:bCs/>
               </w:rPr>
             </w:pPr>
+            <w:proofErr w:type="spellStart"/>
             <w:proofErr w:type="gramStart"/>
             <w:r>
               <w:rPr>
@@ -9306,7 +10260,16 @@
                 <w:b/>
                 <w:bCs/>
               </w:rPr>
-              <w:t>varchar(</w:t>
+              <w:t>varchar</w:t>
+            </w:r>
+            <w:proofErr w:type="spellEnd"/>
+            <w:r>
+              <w:rPr>
+                <w:rFonts w:ascii="Century Gothic" w:hAnsi="Century Gothic" w:cs="Leelawadee UI"/>
+                <w:b/>
+                <w:bCs/>
+              </w:rPr>
+              <w:t>(</w:t>
             </w:r>
             <w:proofErr w:type="gramEnd"/>
             <w:r>
@@ -9332,14 +10295,34 @@
                 <w:bCs/>
               </w:rPr>
             </w:pPr>
-            <w:r>
-              <w:rPr>
-                <w:rFonts w:ascii="Century Gothic" w:hAnsi="Century Gothic" w:cs="Leelawadee UI"/>
-                <w:b/>
-                <w:bCs/>
-              </w:rPr>
-              <w:t>not null</w:t>
-            </w:r>
+            <w:proofErr w:type="spellStart"/>
+            <w:r>
+              <w:rPr>
+                <w:rFonts w:ascii="Century Gothic" w:hAnsi="Century Gothic" w:cs="Leelawadee UI"/>
+                <w:b/>
+                <w:bCs/>
+              </w:rPr>
+              <w:t>not</w:t>
+            </w:r>
+            <w:proofErr w:type="spellEnd"/>
+            <w:r>
+              <w:rPr>
+                <w:rFonts w:ascii="Century Gothic" w:hAnsi="Century Gothic" w:cs="Leelawadee UI"/>
+                <w:b/>
+                <w:bCs/>
+              </w:rPr>
+              <w:t xml:space="preserve"> </w:t>
+            </w:r>
+            <w:proofErr w:type="spellStart"/>
+            <w:r>
+              <w:rPr>
+                <w:rFonts w:ascii="Century Gothic" w:hAnsi="Century Gothic" w:cs="Leelawadee UI"/>
+                <w:b/>
+                <w:bCs/>
+              </w:rPr>
+              <w:t>null</w:t>
+            </w:r>
+            <w:proofErr w:type="spellEnd"/>
           </w:p>
         </w:tc>
         <w:tc>
@@ -9355,13 +10338,23 @@
                 <w:bCs/>
               </w:rPr>
             </w:pPr>
-            <w:r>
-              <w:rPr>
-                <w:rFonts w:ascii="Century Gothic" w:hAnsi="Century Gothic" w:cs="Leelawadee UI"/>
-                <w:b/>
-                <w:bCs/>
-              </w:rPr>
-              <w:t>foreign key</w:t>
+            <w:proofErr w:type="spellStart"/>
+            <w:r>
+              <w:rPr>
+                <w:rFonts w:ascii="Century Gothic" w:hAnsi="Century Gothic" w:cs="Leelawadee UI"/>
+                <w:b/>
+                <w:bCs/>
+              </w:rPr>
+              <w:t>foreign</w:t>
+            </w:r>
+            <w:proofErr w:type="spellEnd"/>
+            <w:r>
+              <w:rPr>
+                <w:rFonts w:ascii="Century Gothic" w:hAnsi="Century Gothic" w:cs="Leelawadee UI"/>
+                <w:b/>
+                <w:bCs/>
+              </w:rPr>
+              <w:t xml:space="preserve"> key</w:t>
             </w:r>
           </w:p>
         </w:tc>
@@ -9380,6 +10373,7 @@
                 <w:bCs/>
               </w:rPr>
             </w:pPr>
+            <w:proofErr w:type="spellStart"/>
             <w:r>
               <w:rPr>
                 <w:rFonts w:ascii="Century Gothic" w:hAnsi="Century Gothic" w:cs="Leelawadee UI"/>
@@ -9388,6 +10382,7 @@
               </w:rPr>
               <w:t>dataOdierna</w:t>
             </w:r>
+            <w:proofErr w:type="spellEnd"/>
           </w:p>
         </w:tc>
         <w:tc>
@@ -9426,14 +10421,34 @@
                 <w:bCs/>
               </w:rPr>
             </w:pPr>
-            <w:r>
-              <w:rPr>
-                <w:rFonts w:ascii="Century Gothic" w:hAnsi="Century Gothic" w:cs="Leelawadee UI"/>
-                <w:b/>
-                <w:bCs/>
-              </w:rPr>
-              <w:t>not null</w:t>
-            </w:r>
+            <w:proofErr w:type="spellStart"/>
+            <w:r>
+              <w:rPr>
+                <w:rFonts w:ascii="Century Gothic" w:hAnsi="Century Gothic" w:cs="Leelawadee UI"/>
+                <w:b/>
+                <w:bCs/>
+              </w:rPr>
+              <w:t>not</w:t>
+            </w:r>
+            <w:proofErr w:type="spellEnd"/>
+            <w:r>
+              <w:rPr>
+                <w:rFonts w:ascii="Century Gothic" w:hAnsi="Century Gothic" w:cs="Leelawadee UI"/>
+                <w:b/>
+                <w:bCs/>
+              </w:rPr>
+              <w:t xml:space="preserve"> </w:t>
+            </w:r>
+            <w:proofErr w:type="spellStart"/>
+            <w:r>
+              <w:rPr>
+                <w:rFonts w:ascii="Century Gothic" w:hAnsi="Century Gothic" w:cs="Leelawadee UI"/>
+                <w:b/>
+                <w:bCs/>
+              </w:rPr>
+              <w:t>null</w:t>
+            </w:r>
+            <w:proofErr w:type="spellEnd"/>
           </w:p>
         </w:tc>
         <w:tc>
@@ -9608,6 +10623,7 @@
                 <w:bCs/>
               </w:rPr>
             </w:pPr>
+            <w:proofErr w:type="spellStart"/>
             <w:r>
               <w:rPr>
                 <w:rFonts w:ascii="Century Gothic" w:hAnsi="Century Gothic" w:cs="Leelawadee UI"/>
@@ -9616,6 +10632,7 @@
               </w:rPr>
               <w:t>numAcquisto</w:t>
             </w:r>
+            <w:proofErr w:type="spellEnd"/>
           </w:p>
         </w:tc>
         <w:tc>
@@ -9631,6 +10648,7 @@
                 <w:bCs/>
               </w:rPr>
             </w:pPr>
+            <w:proofErr w:type="spellStart"/>
             <w:r>
               <w:rPr>
                 <w:rFonts w:ascii="Century Gothic" w:hAnsi="Century Gothic" w:cs="Leelawadee UI"/>
@@ -9639,6 +10657,7 @@
               </w:rPr>
               <w:t>int</w:t>
             </w:r>
+            <w:proofErr w:type="spellEnd"/>
           </w:p>
         </w:tc>
         <w:tc>
@@ -9647,21 +10666,58 @@
           </w:tcPr>
           <w:p>
             <w:pPr>
-              <w:jc w:val="both"/>
-              <w:rPr>
-                <w:rFonts w:ascii="Century Gothic" w:hAnsi="Century Gothic" w:cs="Leelawadee UI"/>
-                <w:b/>
-                <w:bCs/>
-              </w:rPr>
-            </w:pPr>
-            <w:r>
-              <w:rPr>
-                <w:rFonts w:ascii="Century Gothic" w:hAnsi="Century Gothic" w:cs="Leelawadee UI"/>
-                <w:b/>
-                <w:bCs/>
-              </w:rPr>
-              <w:t>not null, auto_increment</w:t>
-            </w:r>
+              <w:rPr>
+                <w:rFonts w:ascii="Century Gothic" w:hAnsi="Century Gothic" w:cs="Leelawadee UI"/>
+                <w:b/>
+                <w:bCs/>
+              </w:rPr>
+            </w:pPr>
+            <w:proofErr w:type="spellStart"/>
+            <w:r>
+              <w:rPr>
+                <w:rFonts w:ascii="Century Gothic" w:hAnsi="Century Gothic" w:cs="Leelawadee UI"/>
+                <w:b/>
+                <w:bCs/>
+              </w:rPr>
+              <w:t>not</w:t>
+            </w:r>
+            <w:proofErr w:type="spellEnd"/>
+            <w:r>
+              <w:rPr>
+                <w:rFonts w:ascii="Century Gothic" w:hAnsi="Century Gothic" w:cs="Leelawadee UI"/>
+                <w:b/>
+                <w:bCs/>
+              </w:rPr>
+              <w:t xml:space="preserve"> </w:t>
+            </w:r>
+            <w:proofErr w:type="spellStart"/>
+            <w:r>
+              <w:rPr>
+                <w:rFonts w:ascii="Century Gothic" w:hAnsi="Century Gothic" w:cs="Leelawadee UI"/>
+                <w:b/>
+                <w:bCs/>
+              </w:rPr>
+              <w:t>null</w:t>
+            </w:r>
+            <w:proofErr w:type="spellEnd"/>
+            <w:r>
+              <w:rPr>
+                <w:rFonts w:ascii="Century Gothic" w:hAnsi="Century Gothic" w:cs="Leelawadee UI"/>
+                <w:b/>
+                <w:bCs/>
+              </w:rPr>
+              <w:t xml:space="preserve">, </w:t>
+            </w:r>
+            <w:proofErr w:type="spellStart"/>
+            <w:r>
+              <w:rPr>
+                <w:rFonts w:ascii="Century Gothic" w:hAnsi="Century Gothic" w:cs="Leelawadee UI"/>
+                <w:b/>
+                <w:bCs/>
+              </w:rPr>
+              <w:t>auto_increment</w:t>
+            </w:r>
+            <w:proofErr w:type="spellEnd"/>
           </w:p>
         </w:tc>
         <w:tc>
@@ -9677,13 +10733,23 @@
                 <w:bCs/>
               </w:rPr>
             </w:pPr>
-            <w:r>
-              <w:rPr>
-                <w:rFonts w:ascii="Century Gothic" w:hAnsi="Century Gothic" w:cs="Leelawadee UI"/>
-                <w:b/>
-                <w:bCs/>
-              </w:rPr>
-              <w:t>primary key</w:t>
+            <w:proofErr w:type="spellStart"/>
+            <w:r>
+              <w:rPr>
+                <w:rFonts w:ascii="Century Gothic" w:hAnsi="Century Gothic" w:cs="Leelawadee UI"/>
+                <w:b/>
+                <w:bCs/>
+              </w:rPr>
+              <w:t>primary</w:t>
+            </w:r>
+            <w:proofErr w:type="spellEnd"/>
+            <w:r>
+              <w:rPr>
+                <w:rFonts w:ascii="Century Gothic" w:hAnsi="Century Gothic" w:cs="Leelawadee UI"/>
+                <w:b/>
+                <w:bCs/>
+              </w:rPr>
+              <w:t xml:space="preserve"> key</w:t>
             </w:r>
           </w:p>
         </w:tc>
@@ -9702,6 +10768,7 @@
                 <w:bCs/>
               </w:rPr>
             </w:pPr>
+            <w:proofErr w:type="spellStart"/>
             <w:r>
               <w:rPr>
                 <w:rFonts w:ascii="Century Gothic" w:hAnsi="Century Gothic" w:cs="Leelawadee UI"/>
@@ -9710,6 +10777,7 @@
               </w:rPr>
               <w:t>numOrdine</w:t>
             </w:r>
+            <w:proofErr w:type="spellEnd"/>
           </w:p>
         </w:tc>
         <w:tc>
@@ -9725,6 +10793,7 @@
                 <w:bCs/>
               </w:rPr>
             </w:pPr>
+            <w:proofErr w:type="spellStart"/>
             <w:r>
               <w:rPr>
                 <w:rFonts w:ascii="Century Gothic" w:hAnsi="Century Gothic" w:cs="Leelawadee UI"/>
@@ -9733,6 +10802,7 @@
               </w:rPr>
               <w:t>int</w:t>
             </w:r>
+            <w:proofErr w:type="spellEnd"/>
           </w:p>
         </w:tc>
         <w:tc>
@@ -9748,14 +10818,34 @@
                 <w:bCs/>
               </w:rPr>
             </w:pPr>
-            <w:r>
-              <w:rPr>
-                <w:rFonts w:ascii="Century Gothic" w:hAnsi="Century Gothic" w:cs="Leelawadee UI"/>
-                <w:b/>
-                <w:bCs/>
-              </w:rPr>
-              <w:t>not null</w:t>
-            </w:r>
+            <w:proofErr w:type="spellStart"/>
+            <w:r>
+              <w:rPr>
+                <w:rFonts w:ascii="Century Gothic" w:hAnsi="Century Gothic" w:cs="Leelawadee UI"/>
+                <w:b/>
+                <w:bCs/>
+              </w:rPr>
+              <w:t>not</w:t>
+            </w:r>
+            <w:proofErr w:type="spellEnd"/>
+            <w:r>
+              <w:rPr>
+                <w:rFonts w:ascii="Century Gothic" w:hAnsi="Century Gothic" w:cs="Leelawadee UI"/>
+                <w:b/>
+                <w:bCs/>
+              </w:rPr>
+              <w:t xml:space="preserve"> </w:t>
+            </w:r>
+            <w:proofErr w:type="spellStart"/>
+            <w:r>
+              <w:rPr>
+                <w:rFonts w:ascii="Century Gothic" w:hAnsi="Century Gothic" w:cs="Leelawadee UI"/>
+                <w:b/>
+                <w:bCs/>
+              </w:rPr>
+              <w:t>null</w:t>
+            </w:r>
+            <w:proofErr w:type="spellEnd"/>
           </w:p>
         </w:tc>
         <w:tc>
@@ -9771,13 +10861,23 @@
                 <w:bCs/>
               </w:rPr>
             </w:pPr>
-            <w:r>
-              <w:rPr>
-                <w:rFonts w:ascii="Century Gothic" w:hAnsi="Century Gothic" w:cs="Leelawadee UI"/>
-                <w:b/>
-                <w:bCs/>
-              </w:rPr>
-              <w:t>foreign key</w:t>
+            <w:proofErr w:type="spellStart"/>
+            <w:r>
+              <w:rPr>
+                <w:rFonts w:ascii="Century Gothic" w:hAnsi="Century Gothic" w:cs="Leelawadee UI"/>
+                <w:b/>
+                <w:bCs/>
+              </w:rPr>
+              <w:t>foreign</w:t>
+            </w:r>
+            <w:proofErr w:type="spellEnd"/>
+            <w:r>
+              <w:rPr>
+                <w:rFonts w:ascii="Century Gothic" w:hAnsi="Century Gothic" w:cs="Leelawadee UI"/>
+                <w:b/>
+                <w:bCs/>
+              </w:rPr>
+              <w:t xml:space="preserve"> key</w:t>
             </w:r>
           </w:p>
         </w:tc>
@@ -9796,6 +10896,7 @@
                 <w:bCs/>
               </w:rPr>
             </w:pPr>
+            <w:proofErr w:type="spellStart"/>
             <w:r>
               <w:rPr>
                 <w:rFonts w:ascii="Century Gothic" w:hAnsi="Century Gothic" w:cs="Leelawadee UI"/>
@@ -9804,6 +10905,7 @@
               </w:rPr>
               <w:t>codiceP</w:t>
             </w:r>
+            <w:proofErr w:type="spellEnd"/>
           </w:p>
         </w:tc>
         <w:tc>
@@ -9819,6 +10921,7 @@
                 <w:bCs/>
               </w:rPr>
             </w:pPr>
+            <w:proofErr w:type="spellStart"/>
             <w:proofErr w:type="gramStart"/>
             <w:r>
               <w:rPr>
@@ -9826,7 +10929,16 @@
                 <w:b/>
                 <w:bCs/>
               </w:rPr>
-              <w:t>varchar(</w:t>
+              <w:t>varchar</w:t>
+            </w:r>
+            <w:proofErr w:type="spellEnd"/>
+            <w:r>
+              <w:rPr>
+                <w:rFonts w:ascii="Century Gothic" w:hAnsi="Century Gothic" w:cs="Leelawadee UI"/>
+                <w:b/>
+                <w:bCs/>
+              </w:rPr>
+              <w:t>(</w:t>
             </w:r>
             <w:proofErr w:type="gramEnd"/>
             <w:r>
@@ -9852,14 +10964,34 @@
                 <w:bCs/>
               </w:rPr>
             </w:pPr>
-            <w:r>
-              <w:rPr>
-                <w:rFonts w:ascii="Century Gothic" w:hAnsi="Century Gothic" w:cs="Leelawadee UI"/>
-                <w:b/>
-                <w:bCs/>
-              </w:rPr>
-              <w:t>not null</w:t>
-            </w:r>
+            <w:proofErr w:type="spellStart"/>
+            <w:r>
+              <w:rPr>
+                <w:rFonts w:ascii="Century Gothic" w:hAnsi="Century Gothic" w:cs="Leelawadee UI"/>
+                <w:b/>
+                <w:bCs/>
+              </w:rPr>
+              <w:t>not</w:t>
+            </w:r>
+            <w:proofErr w:type="spellEnd"/>
+            <w:r>
+              <w:rPr>
+                <w:rFonts w:ascii="Century Gothic" w:hAnsi="Century Gothic" w:cs="Leelawadee UI"/>
+                <w:b/>
+                <w:bCs/>
+              </w:rPr>
+              <w:t xml:space="preserve"> </w:t>
+            </w:r>
+            <w:proofErr w:type="spellStart"/>
+            <w:r>
+              <w:rPr>
+                <w:rFonts w:ascii="Century Gothic" w:hAnsi="Century Gothic" w:cs="Leelawadee UI"/>
+                <w:b/>
+                <w:bCs/>
+              </w:rPr>
+              <w:t>null</w:t>
+            </w:r>
+            <w:proofErr w:type="spellEnd"/>
           </w:p>
         </w:tc>
         <w:tc>
@@ -9875,13 +11007,23 @@
                 <w:bCs/>
               </w:rPr>
             </w:pPr>
-            <w:r>
-              <w:rPr>
-                <w:rFonts w:ascii="Century Gothic" w:hAnsi="Century Gothic" w:cs="Leelawadee UI"/>
-                <w:b/>
-                <w:bCs/>
-              </w:rPr>
-              <w:t>foreign key</w:t>
+            <w:proofErr w:type="spellStart"/>
+            <w:r>
+              <w:rPr>
+                <w:rFonts w:ascii="Century Gothic" w:hAnsi="Century Gothic" w:cs="Leelawadee UI"/>
+                <w:b/>
+                <w:bCs/>
+              </w:rPr>
+              <w:t>foreign</w:t>
+            </w:r>
+            <w:proofErr w:type="spellEnd"/>
+            <w:r>
+              <w:rPr>
+                <w:rFonts w:ascii="Century Gothic" w:hAnsi="Century Gothic" w:cs="Leelawadee UI"/>
+                <w:b/>
+                <w:bCs/>
+              </w:rPr>
+              <w:t xml:space="preserve"> key</w:t>
             </w:r>
           </w:p>
         </w:tc>
@@ -9900,6 +11042,7 @@
                 <w:bCs/>
               </w:rPr>
             </w:pPr>
+            <w:proofErr w:type="spellStart"/>
             <w:r>
               <w:rPr>
                 <w:rFonts w:ascii="Century Gothic" w:hAnsi="Century Gothic" w:cs="Leelawadee UI"/>
@@ -9908,6 +11051,7 @@
               </w:rPr>
               <w:t>titoloPacchetto</w:t>
             </w:r>
+            <w:proofErr w:type="spellEnd"/>
           </w:p>
         </w:tc>
         <w:tc>
@@ -9923,6 +11067,7 @@
                 <w:bCs/>
               </w:rPr>
             </w:pPr>
+            <w:proofErr w:type="spellStart"/>
             <w:proofErr w:type="gramStart"/>
             <w:r>
               <w:rPr>
@@ -9930,7 +11075,16 @@
                 <w:b/>
                 <w:bCs/>
               </w:rPr>
-              <w:t>varchar(</w:t>
+              <w:t>varchar</w:t>
+            </w:r>
+            <w:proofErr w:type="spellEnd"/>
+            <w:r>
+              <w:rPr>
+                <w:rFonts w:ascii="Century Gothic" w:hAnsi="Century Gothic" w:cs="Leelawadee UI"/>
+                <w:b/>
+                <w:bCs/>
+              </w:rPr>
+              <w:t>(</w:t>
             </w:r>
             <w:proofErr w:type="gramEnd"/>
             <w:r>
@@ -9956,14 +11110,34 @@
                 <w:bCs/>
               </w:rPr>
             </w:pPr>
-            <w:r>
-              <w:rPr>
-                <w:rFonts w:ascii="Century Gothic" w:hAnsi="Century Gothic" w:cs="Leelawadee UI"/>
-                <w:b/>
-                <w:bCs/>
-              </w:rPr>
-              <w:t>not null</w:t>
-            </w:r>
+            <w:proofErr w:type="spellStart"/>
+            <w:r>
+              <w:rPr>
+                <w:rFonts w:ascii="Century Gothic" w:hAnsi="Century Gothic" w:cs="Leelawadee UI"/>
+                <w:b/>
+                <w:bCs/>
+              </w:rPr>
+              <w:t>not</w:t>
+            </w:r>
+            <w:proofErr w:type="spellEnd"/>
+            <w:r>
+              <w:rPr>
+                <w:rFonts w:ascii="Century Gothic" w:hAnsi="Century Gothic" w:cs="Leelawadee UI"/>
+                <w:b/>
+                <w:bCs/>
+              </w:rPr>
+              <w:t xml:space="preserve"> </w:t>
+            </w:r>
+            <w:proofErr w:type="spellStart"/>
+            <w:r>
+              <w:rPr>
+                <w:rFonts w:ascii="Century Gothic" w:hAnsi="Century Gothic" w:cs="Leelawadee UI"/>
+                <w:b/>
+                <w:bCs/>
+              </w:rPr>
+              <w:t>null</w:t>
+            </w:r>
+            <w:proofErr w:type="spellEnd"/>
           </w:p>
         </w:tc>
         <w:tc>
@@ -10042,14 +11216,34 @@
                 <w:bCs/>
               </w:rPr>
             </w:pPr>
-            <w:r>
-              <w:rPr>
-                <w:rFonts w:ascii="Century Gothic" w:hAnsi="Century Gothic" w:cs="Leelawadee UI"/>
-                <w:b/>
-                <w:bCs/>
-              </w:rPr>
-              <w:t>not null</w:t>
-            </w:r>
+            <w:proofErr w:type="spellStart"/>
+            <w:r>
+              <w:rPr>
+                <w:rFonts w:ascii="Century Gothic" w:hAnsi="Century Gothic" w:cs="Leelawadee UI"/>
+                <w:b/>
+                <w:bCs/>
+              </w:rPr>
+              <w:t>not</w:t>
+            </w:r>
+            <w:proofErr w:type="spellEnd"/>
+            <w:r>
+              <w:rPr>
+                <w:rFonts w:ascii="Century Gothic" w:hAnsi="Century Gothic" w:cs="Leelawadee UI"/>
+                <w:b/>
+                <w:bCs/>
+              </w:rPr>
+              <w:t xml:space="preserve"> </w:t>
+            </w:r>
+            <w:proofErr w:type="spellStart"/>
+            <w:r>
+              <w:rPr>
+                <w:rFonts w:ascii="Century Gothic" w:hAnsi="Century Gothic" w:cs="Leelawadee UI"/>
+                <w:b/>
+                <w:bCs/>
+              </w:rPr>
+              <w:t>null</w:t>
+            </w:r>
+            <w:proofErr w:type="spellEnd"/>
           </w:p>
         </w:tc>
         <w:tc>
@@ -10076,6 +11270,8 @@
           <w:rFonts w:ascii="Century Gothic" w:hAnsi="Century Gothic" w:cs="Leelawadee UI"/>
         </w:rPr>
       </w:pPr>
+      <w:bookmarkStart w:id="23" w:name="_GoBack"/>
+      <w:bookmarkEnd w:id="23"/>
     </w:p>
     <w:p>
       <w:pPr>
@@ -10222,6 +11418,7 @@
                 <w:bCs/>
               </w:rPr>
             </w:pPr>
+            <w:proofErr w:type="spellStart"/>
             <w:r>
               <w:rPr>
                 <w:rFonts w:ascii="Century Gothic" w:hAnsi="Century Gothic" w:cs="Leelawadee UI"/>
@@ -10230,6 +11427,7 @@
               </w:rPr>
               <w:t>idRecensione</w:t>
             </w:r>
+            <w:proofErr w:type="spellEnd"/>
           </w:p>
         </w:tc>
         <w:tc>
@@ -10245,6 +11443,7 @@
                 <w:bCs/>
               </w:rPr>
             </w:pPr>
+            <w:proofErr w:type="spellStart"/>
             <w:r>
               <w:rPr>
                 <w:rFonts w:ascii="Century Gothic" w:hAnsi="Century Gothic" w:cs="Leelawadee UI"/>
@@ -10253,6 +11452,7 @@
               </w:rPr>
               <w:t>int</w:t>
             </w:r>
+            <w:proofErr w:type="spellEnd"/>
           </w:p>
         </w:tc>
         <w:tc>
@@ -10267,24 +11467,52 @@
                 <w:bCs/>
               </w:rPr>
             </w:pPr>
-            <w:r>
-              <w:rPr>
-                <w:rFonts w:ascii="Century Gothic" w:hAnsi="Century Gothic" w:cs="Leelawadee UI"/>
-                <w:b/>
-                <w:bCs/>
-              </w:rPr>
-              <w:t>not null</w:t>
-            </w:r>
-            <w:bookmarkStart w:id="23" w:name="_GoBack"/>
-            <w:bookmarkEnd w:id="23"/>
-            <w:r>
-              <w:rPr>
-                <w:rFonts w:ascii="Century Gothic" w:hAnsi="Century Gothic" w:cs="Leelawadee UI"/>
-                <w:b/>
-                <w:bCs/>
-              </w:rPr>
-              <w:t>, auto_increment</w:t>
-            </w:r>
+            <w:proofErr w:type="spellStart"/>
+            <w:r>
+              <w:rPr>
+                <w:rFonts w:ascii="Century Gothic" w:hAnsi="Century Gothic" w:cs="Leelawadee UI"/>
+                <w:b/>
+                <w:bCs/>
+              </w:rPr>
+              <w:t>not</w:t>
+            </w:r>
+            <w:proofErr w:type="spellEnd"/>
+            <w:r>
+              <w:rPr>
+                <w:rFonts w:ascii="Century Gothic" w:hAnsi="Century Gothic" w:cs="Leelawadee UI"/>
+                <w:b/>
+                <w:bCs/>
+              </w:rPr>
+              <w:t xml:space="preserve"> </w:t>
+            </w:r>
+            <w:proofErr w:type="spellStart"/>
+            <w:r>
+              <w:rPr>
+                <w:rFonts w:ascii="Century Gothic" w:hAnsi="Century Gothic" w:cs="Leelawadee UI"/>
+                <w:b/>
+                <w:bCs/>
+              </w:rPr>
+              <w:t>null</w:t>
+            </w:r>
+            <w:proofErr w:type="spellEnd"/>
+            <w:r>
+              <w:rPr>
+                <w:rFonts w:ascii="Century Gothic" w:hAnsi="Century Gothic" w:cs="Leelawadee UI"/>
+                <w:b/>
+                <w:bCs/>
+              </w:rPr>
+              <w:t xml:space="preserve">, </w:t>
+            </w:r>
+            <w:proofErr w:type="spellStart"/>
+            <w:r>
+              <w:rPr>
+                <w:rFonts w:ascii="Century Gothic" w:hAnsi="Century Gothic" w:cs="Leelawadee UI"/>
+                <w:b/>
+                <w:bCs/>
+              </w:rPr>
+              <w:t>auto_increment</w:t>
+            </w:r>
+            <w:proofErr w:type="spellEnd"/>
           </w:p>
         </w:tc>
         <w:tc>
@@ -10300,13 +11528,23 @@
                 <w:bCs/>
               </w:rPr>
             </w:pPr>
-            <w:r>
-              <w:rPr>
-                <w:rFonts w:ascii="Century Gothic" w:hAnsi="Century Gothic" w:cs="Leelawadee UI"/>
-                <w:b/>
-                <w:bCs/>
-              </w:rPr>
-              <w:t>primary key</w:t>
+            <w:proofErr w:type="spellStart"/>
+            <w:r>
+              <w:rPr>
+                <w:rFonts w:ascii="Century Gothic" w:hAnsi="Century Gothic" w:cs="Leelawadee UI"/>
+                <w:b/>
+                <w:bCs/>
+              </w:rPr>
+              <w:t>primary</w:t>
+            </w:r>
+            <w:proofErr w:type="spellEnd"/>
+            <w:r>
+              <w:rPr>
+                <w:rFonts w:ascii="Century Gothic" w:hAnsi="Century Gothic" w:cs="Leelawadee UI"/>
+                <w:b/>
+                <w:bCs/>
+              </w:rPr>
+              <w:t xml:space="preserve"> key</w:t>
             </w:r>
           </w:p>
         </w:tc>
@@ -10325,6 +11563,7 @@
                 <w:bCs/>
               </w:rPr>
             </w:pPr>
+            <w:proofErr w:type="spellStart"/>
             <w:r>
               <w:rPr>
                 <w:rFonts w:ascii="Century Gothic" w:hAnsi="Century Gothic" w:cs="Leelawadee UI"/>
@@ -10333,6 +11572,7 @@
               </w:rPr>
               <w:t>userCliente</w:t>
             </w:r>
+            <w:proofErr w:type="spellEnd"/>
           </w:p>
         </w:tc>
         <w:tc>
@@ -10348,6 +11588,7 @@
                 <w:bCs/>
               </w:rPr>
             </w:pPr>
+            <w:proofErr w:type="spellStart"/>
             <w:proofErr w:type="gramStart"/>
             <w:r>
               <w:rPr>
@@ -10355,7 +11596,16 @@
                 <w:b/>
                 <w:bCs/>
               </w:rPr>
-              <w:t>varchar(</w:t>
+              <w:t>varchar</w:t>
+            </w:r>
+            <w:proofErr w:type="spellEnd"/>
+            <w:r>
+              <w:rPr>
+                <w:rFonts w:ascii="Century Gothic" w:hAnsi="Century Gothic" w:cs="Leelawadee UI"/>
+                <w:b/>
+                <w:bCs/>
+              </w:rPr>
+              <w:t>(</w:t>
             </w:r>
             <w:proofErr w:type="gramEnd"/>
             <w:r>
@@ -10381,14 +11631,34 @@
                 <w:bCs/>
               </w:rPr>
             </w:pPr>
-            <w:r>
-              <w:rPr>
-                <w:rFonts w:ascii="Century Gothic" w:hAnsi="Century Gothic" w:cs="Leelawadee UI"/>
-                <w:b/>
-                <w:bCs/>
-              </w:rPr>
-              <w:t>not null</w:t>
-            </w:r>
+            <w:proofErr w:type="spellStart"/>
+            <w:r>
+              <w:rPr>
+                <w:rFonts w:ascii="Century Gothic" w:hAnsi="Century Gothic" w:cs="Leelawadee UI"/>
+                <w:b/>
+                <w:bCs/>
+              </w:rPr>
+              <w:t>not</w:t>
+            </w:r>
+            <w:proofErr w:type="spellEnd"/>
+            <w:r>
+              <w:rPr>
+                <w:rFonts w:ascii="Century Gothic" w:hAnsi="Century Gothic" w:cs="Leelawadee UI"/>
+                <w:b/>
+                <w:bCs/>
+              </w:rPr>
+              <w:t xml:space="preserve"> </w:t>
+            </w:r>
+            <w:proofErr w:type="spellStart"/>
+            <w:r>
+              <w:rPr>
+                <w:rFonts w:ascii="Century Gothic" w:hAnsi="Century Gothic" w:cs="Leelawadee UI"/>
+                <w:b/>
+                <w:bCs/>
+              </w:rPr>
+              <w:t>null</w:t>
+            </w:r>
+            <w:proofErr w:type="spellEnd"/>
           </w:p>
         </w:tc>
         <w:tc>
@@ -10404,13 +11674,23 @@
                 <w:bCs/>
               </w:rPr>
             </w:pPr>
-            <w:r>
-              <w:rPr>
-                <w:rFonts w:ascii="Century Gothic" w:hAnsi="Century Gothic" w:cs="Leelawadee UI"/>
-                <w:b/>
-                <w:bCs/>
-              </w:rPr>
-              <w:t>foreign key</w:t>
+            <w:proofErr w:type="spellStart"/>
+            <w:r>
+              <w:rPr>
+                <w:rFonts w:ascii="Century Gothic" w:hAnsi="Century Gothic" w:cs="Leelawadee UI"/>
+                <w:b/>
+                <w:bCs/>
+              </w:rPr>
+              <w:t>foreign</w:t>
+            </w:r>
+            <w:proofErr w:type="spellEnd"/>
+            <w:r>
+              <w:rPr>
+                <w:rFonts w:ascii="Century Gothic" w:hAnsi="Century Gothic" w:cs="Leelawadee UI"/>
+                <w:b/>
+                <w:bCs/>
+              </w:rPr>
+              <w:t xml:space="preserve"> key</w:t>
             </w:r>
           </w:p>
         </w:tc>
@@ -10429,6 +11709,7 @@
                 <w:bCs/>
               </w:rPr>
             </w:pPr>
+            <w:proofErr w:type="spellStart"/>
             <w:r>
               <w:rPr>
                 <w:rFonts w:ascii="Century Gothic" w:hAnsi="Century Gothic" w:cs="Leelawadee UI"/>
@@ -10437,6 +11718,7 @@
               </w:rPr>
               <w:t>codiceP</w:t>
             </w:r>
+            <w:proofErr w:type="spellEnd"/>
           </w:p>
         </w:tc>
         <w:tc>
@@ -10452,6 +11734,7 @@
                 <w:bCs/>
               </w:rPr>
             </w:pPr>
+            <w:proofErr w:type="spellStart"/>
             <w:proofErr w:type="gramStart"/>
             <w:r>
               <w:rPr>
@@ -10459,7 +11742,16 @@
                 <w:b/>
                 <w:bCs/>
               </w:rPr>
-              <w:t>varchar(</w:t>
+              <w:t>varchar</w:t>
+            </w:r>
+            <w:proofErr w:type="spellEnd"/>
+            <w:r>
+              <w:rPr>
+                <w:rFonts w:ascii="Century Gothic" w:hAnsi="Century Gothic" w:cs="Leelawadee UI"/>
+                <w:b/>
+                <w:bCs/>
+              </w:rPr>
+              <w:t>(</w:t>
             </w:r>
             <w:proofErr w:type="gramEnd"/>
             <w:r>
@@ -10485,14 +11777,34 @@
                 <w:bCs/>
               </w:rPr>
             </w:pPr>
-            <w:r>
-              <w:rPr>
-                <w:rFonts w:ascii="Century Gothic" w:hAnsi="Century Gothic" w:cs="Leelawadee UI"/>
-                <w:b/>
-                <w:bCs/>
-              </w:rPr>
-              <w:t>not null</w:t>
-            </w:r>
+            <w:proofErr w:type="spellStart"/>
+            <w:r>
+              <w:rPr>
+                <w:rFonts w:ascii="Century Gothic" w:hAnsi="Century Gothic" w:cs="Leelawadee UI"/>
+                <w:b/>
+                <w:bCs/>
+              </w:rPr>
+              <w:t>not</w:t>
+            </w:r>
+            <w:proofErr w:type="spellEnd"/>
+            <w:r>
+              <w:rPr>
+                <w:rFonts w:ascii="Century Gothic" w:hAnsi="Century Gothic" w:cs="Leelawadee UI"/>
+                <w:b/>
+                <w:bCs/>
+              </w:rPr>
+              <w:t xml:space="preserve"> </w:t>
+            </w:r>
+            <w:proofErr w:type="spellStart"/>
+            <w:r>
+              <w:rPr>
+                <w:rFonts w:ascii="Century Gothic" w:hAnsi="Century Gothic" w:cs="Leelawadee UI"/>
+                <w:b/>
+                <w:bCs/>
+              </w:rPr>
+              <w:t>null</w:t>
+            </w:r>
+            <w:proofErr w:type="spellEnd"/>
           </w:p>
         </w:tc>
         <w:tc>
@@ -10508,13 +11820,23 @@
                 <w:bCs/>
               </w:rPr>
             </w:pPr>
-            <w:r>
-              <w:rPr>
-                <w:rFonts w:ascii="Century Gothic" w:hAnsi="Century Gothic" w:cs="Leelawadee UI"/>
-                <w:b/>
-                <w:bCs/>
-              </w:rPr>
-              <w:t>foreign key</w:t>
+            <w:proofErr w:type="spellStart"/>
+            <w:r>
+              <w:rPr>
+                <w:rFonts w:ascii="Century Gothic" w:hAnsi="Century Gothic" w:cs="Leelawadee UI"/>
+                <w:b/>
+                <w:bCs/>
+              </w:rPr>
+              <w:t>foreign</w:t>
+            </w:r>
+            <w:proofErr w:type="spellEnd"/>
+            <w:r>
+              <w:rPr>
+                <w:rFonts w:ascii="Century Gothic" w:hAnsi="Century Gothic" w:cs="Leelawadee UI"/>
+                <w:b/>
+                <w:bCs/>
+              </w:rPr>
+              <w:t xml:space="preserve"> key</w:t>
             </w:r>
           </w:p>
         </w:tc>
@@ -10556,6 +11878,7 @@
                 <w:bCs/>
               </w:rPr>
             </w:pPr>
+            <w:proofErr w:type="spellStart"/>
             <w:proofErr w:type="gramStart"/>
             <w:r>
               <w:rPr>
@@ -10563,7 +11886,16 @@
                 <w:b/>
                 <w:bCs/>
               </w:rPr>
-              <w:t>varchar(</w:t>
+              <w:t>varchar</w:t>
+            </w:r>
+            <w:proofErr w:type="spellEnd"/>
+            <w:r>
+              <w:rPr>
+                <w:rFonts w:ascii="Century Gothic" w:hAnsi="Century Gothic" w:cs="Leelawadee UI"/>
+                <w:b/>
+                <w:bCs/>
+              </w:rPr>
+              <w:t>(</w:t>
             </w:r>
             <w:proofErr w:type="gramEnd"/>
             <w:r>
@@ -10589,14 +11921,34 @@
                 <w:bCs/>
               </w:rPr>
             </w:pPr>
-            <w:r>
-              <w:rPr>
-                <w:rFonts w:ascii="Century Gothic" w:hAnsi="Century Gothic" w:cs="Leelawadee UI"/>
-                <w:b/>
-                <w:bCs/>
-              </w:rPr>
-              <w:t>not null</w:t>
-            </w:r>
+            <w:proofErr w:type="spellStart"/>
+            <w:r>
+              <w:rPr>
+                <w:rFonts w:ascii="Century Gothic" w:hAnsi="Century Gothic" w:cs="Leelawadee UI"/>
+                <w:b/>
+                <w:bCs/>
+              </w:rPr>
+              <w:t>not</w:t>
+            </w:r>
+            <w:proofErr w:type="spellEnd"/>
+            <w:r>
+              <w:rPr>
+                <w:rFonts w:ascii="Century Gothic" w:hAnsi="Century Gothic" w:cs="Leelawadee UI"/>
+                <w:b/>
+                <w:bCs/>
+              </w:rPr>
+              <w:t xml:space="preserve"> </w:t>
+            </w:r>
+            <w:proofErr w:type="spellStart"/>
+            <w:r>
+              <w:rPr>
+                <w:rFonts w:ascii="Century Gothic" w:hAnsi="Century Gothic" w:cs="Leelawadee UI"/>
+                <w:b/>
+                <w:bCs/>
+              </w:rPr>
+              <w:t>null</w:t>
+            </w:r>
+            <w:proofErr w:type="spellEnd"/>
           </w:p>
         </w:tc>
         <w:tc>
@@ -10652,6 +12004,7 @@
                 <w:bCs/>
               </w:rPr>
             </w:pPr>
+            <w:proofErr w:type="spellStart"/>
             <w:proofErr w:type="gramStart"/>
             <w:r>
               <w:rPr>
@@ -10659,7 +12012,16 @@
                 <w:b/>
                 <w:bCs/>
               </w:rPr>
-              <w:t>varchar(</w:t>
+              <w:t>varchar</w:t>
+            </w:r>
+            <w:proofErr w:type="spellEnd"/>
+            <w:r>
+              <w:rPr>
+                <w:rFonts w:ascii="Century Gothic" w:hAnsi="Century Gothic" w:cs="Leelawadee UI"/>
+                <w:b/>
+                <w:bCs/>
+              </w:rPr>
+              <w:t>(</w:t>
             </w:r>
             <w:proofErr w:type="gramEnd"/>
             <w:r>
@@ -10685,14 +12047,34 @@
                 <w:bCs/>
               </w:rPr>
             </w:pPr>
-            <w:r>
-              <w:rPr>
-                <w:rFonts w:ascii="Century Gothic" w:hAnsi="Century Gothic" w:cs="Leelawadee UI"/>
-                <w:b/>
-                <w:bCs/>
-              </w:rPr>
-              <w:t>not null</w:t>
-            </w:r>
+            <w:proofErr w:type="spellStart"/>
+            <w:r>
+              <w:rPr>
+                <w:rFonts w:ascii="Century Gothic" w:hAnsi="Century Gothic" w:cs="Leelawadee UI"/>
+                <w:b/>
+                <w:bCs/>
+              </w:rPr>
+              <w:t>not</w:t>
+            </w:r>
+            <w:proofErr w:type="spellEnd"/>
+            <w:r>
+              <w:rPr>
+                <w:rFonts w:ascii="Century Gothic" w:hAnsi="Century Gothic" w:cs="Leelawadee UI"/>
+                <w:b/>
+                <w:bCs/>
+              </w:rPr>
+              <w:t xml:space="preserve"> </w:t>
+            </w:r>
+            <w:proofErr w:type="spellStart"/>
+            <w:r>
+              <w:rPr>
+                <w:rFonts w:ascii="Century Gothic" w:hAnsi="Century Gothic" w:cs="Leelawadee UI"/>
+                <w:b/>
+                <w:bCs/>
+              </w:rPr>
+              <w:t>null</w:t>
+            </w:r>
+            <w:proofErr w:type="spellEnd"/>
           </w:p>
         </w:tc>
         <w:tc>
@@ -10999,12 +12381,14 @@
                 <w:rFonts w:ascii="Century Gothic" w:hAnsi="Century Gothic" w:cs="Leelawadee UI"/>
               </w:rPr>
             </w:pPr>
+            <w:proofErr w:type="spellStart"/>
             <w:r>
               <w:rPr>
                 <w:rFonts w:ascii="Century Gothic" w:hAnsi="Century Gothic" w:cs="Leelawadee UI"/>
               </w:rPr>
               <w:t>Logout</w:t>
             </w:r>
+            <w:proofErr w:type="spellEnd"/>
           </w:p>
           <w:p>
             <w:pPr>
@@ -11102,12 +12486,14 @@
                 <w:rFonts w:ascii="Century Gothic" w:hAnsi="Century Gothic" w:cs="Leelawadee UI"/>
               </w:rPr>
             </w:pPr>
+            <w:proofErr w:type="spellStart"/>
             <w:r>
               <w:rPr>
                 <w:rFonts w:ascii="Century Gothic" w:hAnsi="Century Gothic" w:cs="Leelawadee UI"/>
               </w:rPr>
               <w:t>Logout</w:t>
             </w:r>
+            <w:proofErr w:type="spellEnd"/>
           </w:p>
           <w:p>
             <w:pPr>
@@ -11211,12 +12597,14 @@
                 <w:rFonts w:ascii="Century Gothic" w:hAnsi="Century Gothic" w:cs="Leelawadee UI"/>
               </w:rPr>
             </w:pPr>
+            <w:proofErr w:type="spellStart"/>
             <w:r>
               <w:rPr>
                 <w:rFonts w:ascii="Century Gothic" w:hAnsi="Century Gothic" w:cs="Leelawadee UI"/>
               </w:rPr>
               <w:t>Logout</w:t>
             </w:r>
+            <w:proofErr w:type="spellEnd"/>
           </w:p>
           <w:p>
             <w:pPr>
@@ -11649,7 +13037,35 @@
         <w:rPr>
           <w:rFonts w:ascii="Century Gothic" w:hAnsi="Century Gothic" w:cs="Leelawadee UI"/>
         </w:rPr>
-        <w:t>Il sistema ha un flusso guidato di eventi, le funzionalità richiedonoun’interazione continua da parte dell’utente; per questo motivo, il controllo del flusso globale che utilizziamo è di tipo procedure-driven.</w:t>
+        <w:t xml:space="preserve">Il sistema ha un flusso guidato di eventi, le funzionalità </w:t>
+      </w:r>
+      <w:proofErr w:type="spellStart"/>
+      <w:r>
+        <w:rPr>
+          <w:rFonts w:ascii="Century Gothic" w:hAnsi="Century Gothic" w:cs="Leelawadee UI"/>
+        </w:rPr>
+        <w:t>richiedonoun’interazione</w:t>
+      </w:r>
+      <w:proofErr w:type="spellEnd"/>
+      <w:r>
+        <w:rPr>
+          <w:rFonts w:ascii="Century Gothic" w:hAnsi="Century Gothic" w:cs="Leelawadee UI"/>
+        </w:rPr>
+        <w:t xml:space="preserve"> continua da parte dell’utente; per questo motivo, il controllo del flusso globale che utilizziamo è di tipo procedure-</w:t>
+      </w:r>
+      <w:proofErr w:type="spellStart"/>
+      <w:r>
+        <w:rPr>
+          <w:rFonts w:ascii="Century Gothic" w:hAnsi="Century Gothic" w:cs="Leelawadee UI"/>
+        </w:rPr>
+        <w:t>driven</w:t>
+      </w:r>
+      <w:proofErr w:type="spellEnd"/>
+      <w:r>
+        <w:rPr>
+          <w:rFonts w:ascii="Century Gothic" w:hAnsi="Century Gothic" w:cs="Leelawadee UI"/>
+        </w:rPr>
+        <w:t>.</w:t>
       </w:r>
     </w:p>
     <w:p>
@@ -11669,6 +13085,7 @@
         </w:rPr>
       </w:pPr>
       <w:bookmarkStart w:id="26" w:name="_Toc26267050"/>
+      <w:proofErr w:type="spellStart"/>
       <w:r>
         <w:rPr>
           <w:rFonts w:ascii="Century Gothic" w:hAnsi="Century Gothic" w:cs="Leelawadee UI"/>
@@ -11677,9 +13094,32 @@
           <w:color w:val="auto"/>
           <w:shd w:val="clear" w:color="auto" w:fill="FFFFFF"/>
         </w:rPr>
-        <w:t>Boundary Condition</w:t>
+        <w:t>Boundary</w:t>
+      </w:r>
+      <w:proofErr w:type="spellEnd"/>
+      <w:r>
+        <w:rPr>
+          <w:rFonts w:ascii="Century Gothic" w:hAnsi="Century Gothic" w:cs="Leelawadee UI"/>
+          <w:b/>
+          <w:bCs/>
+          <w:color w:val="auto"/>
+          <w:shd w:val="clear" w:color="auto" w:fill="FFFFFF"/>
+        </w:rPr>
+        <w:t xml:space="preserve"> </w:t>
+      </w:r>
+      <w:proofErr w:type="spellStart"/>
+      <w:r>
+        <w:rPr>
+          <w:rFonts w:ascii="Century Gothic" w:hAnsi="Century Gothic" w:cs="Leelawadee UI"/>
+          <w:b/>
+          <w:bCs/>
+          <w:color w:val="auto"/>
+          <w:shd w:val="clear" w:color="auto" w:fill="FFFFFF"/>
+        </w:rPr>
+        <w:t>Condition</w:t>
       </w:r>
       <w:bookmarkEnd w:id="26"/>
+      <w:proofErr w:type="spellEnd"/>
     </w:p>
     <w:p>
       <w:pPr>
@@ -11741,12 +13181,14 @@
                 <w:rFonts w:ascii="Century Gothic" w:hAnsi="Century Gothic" w:cs="Leelawadee UI"/>
               </w:rPr>
             </w:pPr>
+            <w:proofErr w:type="spellStart"/>
             <w:r>
               <w:rPr>
                 <w:rFonts w:ascii="Century Gothic" w:hAnsi="Century Gothic" w:cs="Leelawadee UI"/>
               </w:rPr>
               <w:t>UC_Avvio</w:t>
             </w:r>
+            <w:proofErr w:type="spellEnd"/>
           </w:p>
         </w:tc>
       </w:tr>
@@ -12180,12 +13622,14 @@
                 <w:rFonts w:ascii="Century Gothic" w:hAnsi="Century Gothic" w:cs="Leelawadee UI"/>
               </w:rPr>
             </w:pPr>
+            <w:proofErr w:type="spellStart"/>
             <w:r>
               <w:rPr>
                 <w:rFonts w:ascii="Century Gothic" w:hAnsi="Century Gothic" w:cs="Leelawadee UI"/>
               </w:rPr>
               <w:t>UC_Spegnimento</w:t>
             </w:r>
+            <w:proofErr w:type="spellEnd"/>
           </w:p>
         </w:tc>
       </w:tr>
@@ -12868,7 +14312,21 @@
         <w:rPr>
           <w:rFonts w:ascii="Century Gothic" w:hAnsi="Century Gothic" w:cs="Leelawadee UI"/>
         </w:rPr>
-        <w:t>pagamento, per acquistare un pacchetto, nel sistema di occupa interamente paypal.</w:t>
+        <w:t xml:space="preserve">pagamento, per acquistare un pacchetto, nel sistema di occupa interamente </w:t>
+      </w:r>
+      <w:proofErr w:type="spellStart"/>
+      <w:r>
+        <w:rPr>
+          <w:rFonts w:ascii="Century Gothic" w:hAnsi="Century Gothic" w:cs="Leelawadee UI"/>
+        </w:rPr>
+        <w:t>paypal</w:t>
+      </w:r>
+      <w:proofErr w:type="spellEnd"/>
+      <w:r>
+        <w:rPr>
+          <w:rFonts w:ascii="Century Gothic" w:hAnsi="Century Gothic" w:cs="Leelawadee UI"/>
+        </w:rPr>
+        <w:t>.</w:t>
       </w:r>
     </w:p>
     <w:p>
@@ -13182,13 +14640,23 @@
           <w:iCs/>
         </w:rPr>
       </w:pPr>
+      <w:proofErr w:type="spellStart"/>
       <w:r>
         <w:rPr>
           <w:rFonts w:ascii="Century Gothic" w:hAnsi="Century Gothic" w:cs="Leelawadee UI"/>
           <w:i/>
           <w:iCs/>
         </w:rPr>
-        <w:t xml:space="preserve">Logout: </w:t>
+        <w:t>Logout</w:t>
+      </w:r>
+      <w:proofErr w:type="spellEnd"/>
+      <w:r>
+        <w:rPr>
+          <w:rFonts w:ascii="Century Gothic" w:hAnsi="Century Gothic" w:cs="Leelawadee UI"/>
+          <w:i/>
+          <w:iCs/>
+        </w:rPr>
+        <w:t xml:space="preserve">: </w:t>
       </w:r>
       <w:r>
         <w:rPr>
@@ -13373,8 +14841,18 @@
           <w:i/>
           <w:iCs/>
         </w:rPr>
-        <w:t>E-mail RecuperoPassword</w:t>
-      </w:r>
+        <w:t xml:space="preserve">E-mail </w:t>
+      </w:r>
+      <w:proofErr w:type="spellStart"/>
+      <w:r>
+        <w:rPr>
+          <w:rFonts w:ascii="Century Gothic" w:hAnsi="Century Gothic" w:cs="Leelawadee UI"/>
+          <w:i/>
+          <w:iCs/>
+        </w:rPr>
+        <w:t>RecuperoPassword</w:t>
+      </w:r>
+      <w:proofErr w:type="spellEnd"/>
       <w:r>
         <w:rPr>
           <w:rFonts w:ascii="Century Gothic" w:hAnsi="Century Gothic" w:cs="Leelawadee UI"/>
@@ -13400,8 +14878,18 @@
           <w:i/>
           <w:iCs/>
         </w:rPr>
-        <w:t>E-mail AvvertenzaRifiuto</w:t>
-      </w:r>
+        <w:t xml:space="preserve">E-mail </w:t>
+      </w:r>
+      <w:proofErr w:type="spellStart"/>
+      <w:r>
+        <w:rPr>
+          <w:rFonts w:ascii="Century Gothic" w:hAnsi="Century Gothic" w:cs="Leelawadee UI"/>
+          <w:i/>
+          <w:iCs/>
+        </w:rPr>
+        <w:t>AvvertenzaRifiuto</w:t>
+      </w:r>
+      <w:proofErr w:type="spellEnd"/>
       <w:r>
         <w:rPr>
           <w:rFonts w:ascii="Century Gothic" w:hAnsi="Century Gothic" w:cs="Leelawadee UI"/>
@@ -13537,7 +15025,7 @@
         <v:path o:extrusionok="f" gradientshapeok="t" o:connecttype="rect"/>
         <o:lock v:ext="edit" aspectratio="t"/>
       </v:shapetype>
-      <v:shape id="_x0000_i1029" type="#_x0000_t75" style="width:10.85pt;height:10.85pt" o:bullet="t">
+      <v:shape id="_x0000_i1029" type="#_x0000_t75" style="width:10.5pt;height:10.5pt" o:bullet="t">
         <v:imagedata r:id="rId1" o:title="msoA11B"/>
       </v:shape>
     </w:pict>
@@ -15965,7 +17453,7 @@
       </w:pPr>
     </w:pPrDefault>
   </w:docDefaults>
-  <w:latentStyles w:defLockedState="0" w:defUIPriority="99" w:defSemiHidden="0" w:defUnhideWhenUsed="0" w:defQFormat="0" w:count="376">
+  <w:latentStyles w:defLockedState="0" w:defUIPriority="99" w:defSemiHidden="0" w:defUnhideWhenUsed="0" w:defQFormat="0" w:count="377">
     <w:lsdException w:name="Normal" w:uiPriority="0" w:qFormat="1"/>
     <w:lsdException w:name="heading 1" w:uiPriority="9" w:qFormat="1"/>
     <w:lsdException w:name="heading 2" w:semiHidden="1" w:uiPriority="9" w:unhideWhenUsed="1" w:qFormat="1"/>
@@ -16071,7 +17559,6 @@
     <w:lsdException w:name="HTML Sample" w:semiHidden="1" w:unhideWhenUsed="1"/>
     <w:lsdException w:name="HTML Typewriter" w:semiHidden="1" w:unhideWhenUsed="1"/>
     <w:lsdException w:name="HTML Variable" w:semiHidden="1" w:unhideWhenUsed="1"/>
-    <w:lsdException w:name="Normal Table" w:semiHidden="1" w:unhideWhenUsed="1"/>
     <w:lsdException w:name="annotation subject" w:semiHidden="1" w:unhideWhenUsed="1"/>
     <w:lsdException w:name="No List" w:semiHidden="1" w:unhideWhenUsed="1"/>
     <w:lsdException w:name="Outline List 1" w:semiHidden="1" w:unhideWhenUsed="1"/>
@@ -16118,10 +17605,8 @@
     <w:lsdException w:name="Table Subtle 2" w:semiHidden="1" w:unhideWhenUsed="1"/>
     <w:lsdException w:name="Table Web 1" w:semiHidden="1" w:unhideWhenUsed="1"/>
     <w:lsdException w:name="Table Web 2" w:semiHidden="1" w:unhideWhenUsed="1"/>
-    <w:lsdException w:name="Table Web 3" w:semiHidden="1" w:unhideWhenUsed="1"/>
     <w:lsdException w:name="Balloon Text" w:semiHidden="1" w:unhideWhenUsed="1"/>
     <w:lsdException w:name="Table Grid" w:uiPriority="39"/>
-    <w:lsdException w:name="Table Theme" w:semiHidden="1" w:unhideWhenUsed="1"/>
     <w:lsdException w:name="Placeholder Text" w:semiHidden="1"/>
     <w:lsdException w:name="No Spacing" w:uiPriority="1" w:qFormat="1"/>
     <w:lsdException w:name="Light Shading" w:uiPriority="60"/>
@@ -16342,6 +17827,7 @@
     <w:lsdException w:name="Hashtag" w:semiHidden="1" w:unhideWhenUsed="1"/>
     <w:lsdException w:name="Unresolved Mention" w:semiHidden="1" w:unhideWhenUsed="1"/>
     <w:lsdException w:name="Smart Link" w:semiHidden="1" w:unhideWhenUsed="1"/>
+    <w:lsdException w:name="Smart Link Error" w:semiHidden="1" w:unhideWhenUsed="1"/>
   </w:latentStyles>
   <w:style w:type="paragraph" w:default="1" w:styleId="Normale">
     <w:name w:val="Normal"/>
@@ -17304,7 +18790,7 @@
 </file>
 
 <file path=customXml/itemProps1.xml><?xml version="1.0" encoding="utf-8"?>
-<ds:datastoreItem xmlns:ds="http://schemas.openxmlformats.org/officeDocument/2006/customXml" ds:itemID="{C31A2F91-28F3-46C6-AB08-3E264ED64590}">
+<ds:datastoreItem xmlns:ds="http://schemas.openxmlformats.org/officeDocument/2006/customXml" ds:itemID="{FB028297-8648-491C-8E8F-38AE71E20CDD}">
   <ds:schemaRefs>
     <ds:schemaRef ds:uri="http://schemas.openxmlformats.org/officeDocument/2006/bibliography"/>
   </ds:schemaRefs>

</xml_diff>

<commit_message>
modifica class diagram nell'sdd
</commit_message>
<xml_diff>
--- a/Work product/Document/System Design Document.docx
+++ b/Work product/Document/System Design Document.docx
@@ -367,14 +367,14 @@
                         </a:ln>
                         <a:extLst>
                           <a:ext uri="{909E8E84-426E-40dd-AFC4-6F175D3DCCD1}">
-                            <a14:hiddenFill xmlns:a14="http://schemas.microsoft.com/office/drawing/2010/main" xmlns:w="http://schemas.openxmlformats.org/wordprocessingml/2006/main" xmlns:w10="urn:schemas-microsoft-com:office:word" xmlns:v="urn:schemas-microsoft-com:vml" xmlns:o="urn:schemas-microsoft-com:office:office" xmlns:mv="urn:schemas-microsoft-com:mac:vml" xmlns:mo="http://schemas.microsoft.com/office/mac/office/2008/main" xmlns="">
+                            <a14:hiddenFill xmlns="" xmlns:mo="http://schemas.microsoft.com/office/mac/office/2008/main" xmlns:mv="urn:schemas-microsoft-com:mac:vml" xmlns:o="urn:schemas-microsoft-com:office:office" xmlns:v="urn:schemas-microsoft-com:vml" xmlns:w10="urn:schemas-microsoft-com:office:word" xmlns:w="http://schemas.openxmlformats.org/wordprocessingml/2006/main" xmlns:a14="http://schemas.microsoft.com/office/drawing/2010/main">
                               <a:solidFill>
                                 <a:srgbClr val="FFFFFF"/>
                               </a:solidFill>
                             </a14:hiddenFill>
                           </a:ext>
                           <a:ext uri="{91240B29-F687-4f45-9708-019B960494DF}">
-                            <a14:hiddenLine xmlns:a14="http://schemas.microsoft.com/office/drawing/2010/main" xmlns:w="http://schemas.openxmlformats.org/wordprocessingml/2006/main" xmlns:w10="urn:schemas-microsoft-com:office:word" xmlns:v="urn:schemas-microsoft-com:vml" xmlns:o="urn:schemas-microsoft-com:office:office" xmlns:mv="urn:schemas-microsoft-com:mac:vml" xmlns:mo="http://schemas.microsoft.com/office/mac/office/2008/main" xmlns="" w="9525">
+                            <a14:hiddenLine xmlns="" xmlns:mo="http://schemas.microsoft.com/office/mac/office/2008/main" xmlns:mv="urn:schemas-microsoft-com:mac:vml" xmlns:o="urn:schemas-microsoft-com:office:office" xmlns:v="urn:schemas-microsoft-com:vml" xmlns:w10="urn:schemas-microsoft-com:office:word" xmlns:w="http://schemas.openxmlformats.org/wordprocessingml/2006/main" xmlns:a14="http://schemas.microsoft.com/office/drawing/2010/main" w="9525">
                               <a:solidFill>
                                 <a:srgbClr val="000000"/>
                               </a:solidFill>
@@ -921,14 +921,14 @@
                         </a:ln>
                         <a:extLst>
                           <a:ext uri="{909E8E84-426E-40dd-AFC4-6F175D3DCCD1}">
-                            <a14:hiddenFill xmlns:a14="http://schemas.microsoft.com/office/drawing/2010/main" xmlns:w="http://schemas.openxmlformats.org/wordprocessingml/2006/main" xmlns:w10="urn:schemas-microsoft-com:office:word" xmlns:v="urn:schemas-microsoft-com:vml" xmlns:o="urn:schemas-microsoft-com:office:office" xmlns:mv="urn:schemas-microsoft-com:mac:vml" xmlns:mo="http://schemas.microsoft.com/office/mac/office/2008/main" xmlns="">
+                            <a14:hiddenFill xmlns="" xmlns:mo="http://schemas.microsoft.com/office/mac/office/2008/main" xmlns:mv="urn:schemas-microsoft-com:mac:vml" xmlns:o="urn:schemas-microsoft-com:office:office" xmlns:v="urn:schemas-microsoft-com:vml" xmlns:w10="urn:schemas-microsoft-com:office:word" xmlns:w="http://schemas.openxmlformats.org/wordprocessingml/2006/main" xmlns:a14="http://schemas.microsoft.com/office/drawing/2010/main">
                               <a:solidFill>
                                 <a:srgbClr val="FFFFFF"/>
                               </a:solidFill>
                             </a14:hiddenFill>
                           </a:ext>
                           <a:ext uri="{91240B29-F687-4f45-9708-019B960494DF}">
-                            <a14:hiddenLine xmlns:a14="http://schemas.microsoft.com/office/drawing/2010/main" xmlns:w="http://schemas.openxmlformats.org/wordprocessingml/2006/main" xmlns:w10="urn:schemas-microsoft-com:office:word" xmlns:v="urn:schemas-microsoft-com:vml" xmlns:o="urn:schemas-microsoft-com:office:office" xmlns:mv="urn:schemas-microsoft-com:mac:vml" xmlns:mo="http://schemas.microsoft.com/office/mac/office/2008/main" xmlns="" w="9525">
+                            <a14:hiddenLine xmlns="" xmlns:mo="http://schemas.microsoft.com/office/mac/office/2008/main" xmlns:mv="urn:schemas-microsoft-com:mac:vml" xmlns:o="urn:schemas-microsoft-com:office:office" xmlns:v="urn:schemas-microsoft-com:vml" xmlns:w10="urn:schemas-microsoft-com:office:word" xmlns:w="http://schemas.openxmlformats.org/wordprocessingml/2006/main" xmlns:a14="http://schemas.microsoft.com/office/drawing/2010/main" w="9525">
                               <a:solidFill>
                                 <a:srgbClr val="000000"/>
                               </a:solidFill>
@@ -5919,8 +5919,6 @@
           </wp:inline>
         </w:drawing>
       </w:r>
-      <w:bookmarkStart w:id="22" w:name="_GoBack"/>
-      <w:bookmarkEnd w:id="22"/>
     </w:p>
     <w:p>
       <w:pPr>
@@ -5934,7 +5932,7 @@
           <w:shd w:val="clear" w:color="auto" w:fill="FFFFFF"/>
         </w:rPr>
       </w:pPr>
-      <w:bookmarkStart w:id="23" w:name="_Toc26267047"/>
+      <w:bookmarkStart w:id="22" w:name="_Toc26267047"/>
     </w:p>
     <w:p>
       <w:pPr>
@@ -5988,7 +5986,7 @@
         </w:rPr>
         <w:t>Gestione dei dati persistenti</w:t>
       </w:r>
-      <w:bookmarkEnd w:id="23"/>
+      <w:bookmarkEnd w:id="22"/>
       <w:r>
         <w:rPr>
           <w:rFonts w:ascii="Century Gothic" w:hAnsi="Century Gothic" w:cs="Leelawadee UI"/>
@@ -6053,10 +6051,10 @@
         </w:rPr>
         <w:lastRenderedPageBreak/>
         <w:drawing>
-          <wp:inline distT="0" distB="0" distL="0" distR="0" wp14:anchorId="302C18DB" wp14:editId="5EF15798">
-            <wp:extent cx="6645910" cy="3334385"/>
+          <wp:inline distT="0" distB="0" distL="0" distR="0" wp14:anchorId="307391EB" wp14:editId="0E115C6A">
+            <wp:extent cx="6645910" cy="3242310"/>
             <wp:effectExtent l="0" t="0" r="2540" b="0"/>
-            <wp:docPr id="2" name="Immagine 2"/>
+            <wp:docPr id="3" name="Immagine 3"/>
             <wp:cNvGraphicFramePr>
               <a:graphicFrameLocks xmlns:a="http://schemas.openxmlformats.org/drawingml/2006/main" noChangeAspect="1"/>
             </wp:cNvGraphicFramePr>
@@ -6076,7 +6074,7 @@
                   <pic:spPr>
                     <a:xfrm>
                       <a:off x="0" y="0"/>
-                      <a:ext cx="6645910" cy="3334385"/>
+                      <a:ext cx="6645910" cy="3242310"/>
                     </a:xfrm>
                     <a:prstGeom prst="rect">
                       <a:avLst/>
@@ -6088,6 +6086,8 @@
           </wp:inline>
         </w:drawing>
       </w:r>
+      <w:bookmarkStart w:id="23" w:name="_GoBack"/>
+      <w:bookmarkEnd w:id="23"/>
     </w:p>
     <w:p>
       <w:pPr>
@@ -13238,7 +13238,7 @@
         <v:path o:extrusionok="f" gradientshapeok="t" o:connecttype="rect"/>
         <o:lock v:ext="edit" aspectratio="t"/>
       </v:shapetype>
-      <v:shape id="_x0000_i1031" type="#_x0000_t75" style="width:10.2pt;height:10.2pt" o:bullet="t">
+      <v:shape id="_x0000_i1028" type="#_x0000_t75" style="width:10.2pt;height:10.2pt" o:bullet="t">
         <v:imagedata r:id="rId1" o:title="msoA11B"/>
       </v:shape>
     </w:pict>
@@ -17005,7 +17005,7 @@
 </file>
 
 <file path=customXml/itemProps1.xml><?xml version="1.0" encoding="utf-8"?>
-<ds:datastoreItem xmlns:ds="http://schemas.openxmlformats.org/officeDocument/2006/customXml" ds:itemID="{917EA864-90BC-40C4-B630-E558D7D9FB4B}">
+<ds:datastoreItem xmlns:ds="http://schemas.openxmlformats.org/officeDocument/2006/customXml" ds:itemID="{EA8AAA3F-98E2-46A7-926E-EE4145775D54}">
   <ds:schemaRefs>
     <ds:schemaRef ds:uri="http://schemas.openxmlformats.org/officeDocument/2006/bibliography"/>
   </ds:schemaRefs>

</xml_diff>